<commit_message>
backing up group assignment
</commit_message>
<xml_diff>
--- a/week_7/Technical Design Document Template.docx
+++ b/week_7/Technical Design Document Template.docx
@@ -1,6 +1,6 @@
 
 <file path=word/document.xml><?xml version="1.0" encoding="utf-8"?>
-<w:document xmlns:wpc="http://schemas.microsoft.com/office/word/2010/wordprocessingCanvas" xmlns:cx="http://schemas.microsoft.com/office/drawing/2014/chartex" xmlns:cx1="http://schemas.microsoft.com/office/drawing/2015/9/8/chartex" xmlns:cx2="http://schemas.microsoft.com/office/drawing/2015/10/21/chartex" xmlns:cx3="http://schemas.microsoft.com/office/drawing/2016/5/9/chartex" xmlns:cx4="http://schemas.microsoft.com/office/drawing/2016/5/10/chartex" xmlns:cx5="http://schemas.microsoft.com/office/drawing/2016/5/11/chartex" xmlns:cx6="http://schemas.microsoft.com/office/drawing/2016/5/12/chartex" xmlns:cx7="http://schemas.microsoft.com/office/drawing/2016/5/13/chartex" xmlns:cx8="http://schemas.microsoft.com/office/drawing/2016/5/14/chartex" xmlns:mc="http://schemas.openxmlformats.org/markup-compatibility/2006" xmlns:aink="http://schemas.microsoft.com/office/drawing/2016/ink" xmlns:am3d="http://schemas.microsoft.com/office/drawing/2017/model3d" xmlns:o="urn:schemas-microsoft-com:office:office" xmlns:r="http://schemas.openxmlformats.org/officeDocument/2006/relationships" xmlns:m="http://schemas.openxmlformats.org/officeDocument/2006/math" xmlns:v="urn:schemas-microsoft-com:vml" xmlns:wp14="http://schemas.microsoft.com/office/word/2010/wordprocessingDrawing" xmlns:wp="http://schemas.openxmlformats.org/drawingml/2006/wordprocessingDrawing" xmlns:w10="urn:schemas-microsoft-com:office:word" xmlns:w="http://schemas.openxmlformats.org/wordprocessingml/2006/main" xmlns:w14="http://schemas.microsoft.com/office/word/2010/wordml" xmlns:w15="http://schemas.microsoft.com/office/word/2012/wordml" xmlns:w16cid="http://schemas.microsoft.com/office/word/2016/wordml/cid" xmlns:w16se="http://schemas.microsoft.com/office/word/2015/wordml/symex" xmlns:wpg="http://schemas.microsoft.com/office/word/2010/wordprocessingGroup" xmlns:wpi="http://schemas.microsoft.com/office/word/2010/wordprocessingInk" xmlns:wne="http://schemas.microsoft.com/office/word/2006/wordml" xmlns:wps="http://schemas.microsoft.com/office/word/2010/wordprocessingShape" mc:Ignorable="w14 w15 w16se w16cid wp14">
+<w:document xmlns:wpc="http://schemas.microsoft.com/office/word/2010/wordprocessingCanvas" xmlns:cx="http://schemas.microsoft.com/office/drawing/2014/chartex" xmlns:cx1="http://schemas.microsoft.com/office/drawing/2015/9/8/chartex" xmlns:cx2="http://schemas.microsoft.com/office/drawing/2015/10/21/chartex" xmlns:cx3="http://schemas.microsoft.com/office/drawing/2016/5/9/chartex" xmlns:cx4="http://schemas.microsoft.com/office/drawing/2016/5/10/chartex" xmlns:cx5="http://schemas.microsoft.com/office/drawing/2016/5/11/chartex" xmlns:cx6="http://schemas.microsoft.com/office/drawing/2016/5/12/chartex" xmlns:cx7="http://schemas.microsoft.com/office/drawing/2016/5/13/chartex" xmlns:cx8="http://schemas.microsoft.com/office/drawing/2016/5/14/chartex" xmlns:mc="http://schemas.openxmlformats.org/markup-compatibility/2006" xmlns:aink="http://schemas.microsoft.com/office/drawing/2016/ink" xmlns:am3d="http://schemas.microsoft.com/office/drawing/2017/model3d" xmlns:o="urn:schemas-microsoft-com:office:office" xmlns:oel="http://schemas.microsoft.com/office/2019/extlst" xmlns:r="http://schemas.openxmlformats.org/officeDocument/2006/relationships" xmlns:m="http://schemas.openxmlformats.org/officeDocument/2006/math" xmlns:v="urn:schemas-microsoft-com:vml" xmlns:wp14="http://schemas.microsoft.com/office/word/2010/wordprocessingDrawing" xmlns:wp="http://schemas.openxmlformats.org/drawingml/2006/wordprocessingDrawing" xmlns:w10="urn:schemas-microsoft-com:office:word" xmlns:w="http://schemas.openxmlformats.org/wordprocessingml/2006/main" xmlns:w14="http://schemas.microsoft.com/office/word/2010/wordml" xmlns:w15="http://schemas.microsoft.com/office/word/2012/wordml" xmlns:w16cex="http://schemas.microsoft.com/office/word/2018/wordml/cex" xmlns:w16cid="http://schemas.microsoft.com/office/word/2016/wordml/cid" xmlns:w16="http://schemas.microsoft.com/office/word/2018/wordml" xmlns:w16du="http://schemas.microsoft.com/office/word/2023/wordml/word16du" xmlns:w16sdtdh="http://schemas.microsoft.com/office/word/2020/wordml/sdtdatahash" xmlns:w16se="http://schemas.microsoft.com/office/word/2015/wordml/symex" xmlns:wpg="http://schemas.microsoft.com/office/word/2010/wordprocessingGroup" xmlns:wpi="http://schemas.microsoft.com/office/word/2010/wordprocessingInk" xmlns:wne="http://schemas.microsoft.com/office/word/2006/wordml" xmlns:wps="http://schemas.microsoft.com/office/word/2010/wordprocessingShape" mc:Ignorable="w14 w15 w16se w16cid w16 w16cex w16sdtdh wp14">
   <w:body>
     <w:p>
       <w:pPr>
@@ -8,7 +8,7 @@
         <w:jc w:val="center"/>
       </w:pPr>
       <w:r>
-        <w:t>&lt;Name of project&gt;</w:t>
+        <w:t>Web 335 Assign 7 What A Book Design</w:t>
       </w:r>
     </w:p>
     <w:p>
@@ -76,6 +76,14 @@
               </w:rPr>
               <w:t>Author</w:t>
             </w:r>
+            <w:r>
+              <w:rPr>
+                <w:b/>
+                <w:bCs/>
+                <w:szCs w:val="22"/>
+              </w:rPr>
+              <w:t>s</w:t>
+            </w:r>
           </w:p>
         </w:tc>
         <w:tc>
@@ -88,9 +96,7 @@
               <w:rPr>
                 <w:rFonts w:ascii="Times New Roman" w:hAnsi="Times New Roman"/>
                 <w:b w:val="0"/>
-                <w:i/>
-                <w:iCs/>
-                <w:color w:val="000000" w:themeColor="text1"/>
+                <w:color w:val="auto"/>
                 <w:sz w:val="24"/>
               </w:rPr>
             </w:pPr>
@@ -98,21 +104,10 @@
               <w:rPr>
                 <w:rFonts w:ascii="Times New Roman" w:hAnsi="Times New Roman"/>
                 <w:b w:val="0"/>
-                <w:i/>
-                <w:iCs/>
+                <w:color w:val="auto"/>
                 <w:sz w:val="24"/>
               </w:rPr>
-              <w:t>[Author name]</w:t>
-            </w:r>
-            <w:r>
-              <w:rPr>
-                <w:rFonts w:ascii="Times New Roman" w:hAnsi="Times New Roman"/>
-                <w:b w:val="0"/>
-                <w:i/>
-                <w:iCs/>
-                <w:sz w:val="24"/>
-              </w:rPr>
-              <w:t xml:space="preserve"> </w:t>
+              <w:t>Chris Gorham, Caitlynne Johnson, Shane Hingtgen</w:t>
             </w:r>
           </w:p>
         </w:tc>
@@ -191,7 +186,7 @@
                 <w:color w:val="000000" w:themeColor="text1"/>
                 <w:sz w:val="24"/>
               </w:rPr>
-              <w:t>2/10/2020 11:06 AM</w:t>
+              <w:t>4/26/2023 6:13 PM</w:t>
             </w:r>
             <w:r>
               <w:rPr>
@@ -240,8 +235,7 @@
               <w:rPr>
                 <w:rFonts w:ascii="Times New Roman" w:hAnsi="Times New Roman"/>
                 <w:b w:val="0"/>
-                <w:i/>
-                <w:iCs/>
+                <w:color w:val="auto"/>
                 <w:sz w:val="24"/>
               </w:rPr>
             </w:pPr>
@@ -249,11 +243,10 @@
               <w:rPr>
                 <w:rFonts w:ascii="Times New Roman" w:hAnsi="Times New Roman"/>
                 <w:b w:val="0"/>
-                <w:i/>
-                <w:iCs/>
+                <w:color w:val="auto"/>
                 <w:sz w:val="24"/>
               </w:rPr>
-              <w:t>[version number]</w:t>
+              <w:t>0.1.0</w:t>
             </w:r>
           </w:p>
         </w:tc>
@@ -404,12 +397,18 @@
               <w:rPr>
                 <w:rFonts w:ascii="Times New Roman" w:hAnsi="Times New Roman"/>
                 <w:b w:val="0"/>
-                <w:i/>
-                <w:iCs/>
                 <w:sz w:val="24"/>
               </w:rPr>
             </w:pPr>
-            <w:r>
+          </w:p>
+        </w:tc>
+        <w:tc>
+          <w:tcPr>
+            <w:tcW w:w="1584" w:type="dxa"/>
+          </w:tcPr>
+          <w:p>
+            <w:pPr>
+              <w:pStyle w:val="Instructions"/>
               <w:rPr>
                 <w:rFonts w:ascii="Times New Roman" w:hAnsi="Times New Roman"/>
                 <w:b w:val="0"/>
@@ -417,13 +416,27 @@
                 <w:iCs/>
                 <w:sz w:val="24"/>
               </w:rPr>
-              <w:t xml:space="preserve">Krasso, Richard </w:t>
-            </w:r>
-          </w:p>
-        </w:tc>
-        <w:tc>
-          <w:tcPr>
-            <w:tcW w:w="1584" w:type="dxa"/>
+            </w:pPr>
+          </w:p>
+        </w:tc>
+        <w:tc>
+          <w:tcPr>
+            <w:tcW w:w="3510" w:type="dxa"/>
+          </w:tcPr>
+          <w:p>
+            <w:pPr>
+              <w:pStyle w:val="Footer"/>
+              <w:rPr>
+                <w:i/>
+                <w:iCs/>
+                <w:color w:val="FF0000"/>
+              </w:rPr>
+            </w:pPr>
+          </w:p>
+        </w:tc>
+        <w:tc>
+          <w:tcPr>
+            <w:tcW w:w="1440" w:type="dxa"/>
           </w:tcPr>
           <w:p>
             <w:pPr>
@@ -436,66 +449,6 @@
                 <w:sz w:val="24"/>
               </w:rPr>
             </w:pPr>
-            <w:r>
-              <w:rPr>
-                <w:rFonts w:ascii="Times New Roman" w:hAnsi="Times New Roman"/>
-                <w:b w:val="0"/>
-                <w:i/>
-                <w:iCs/>
-                <w:sz w:val="24"/>
-              </w:rPr>
-              <w:t>10/17/2019</w:t>
-            </w:r>
-          </w:p>
-        </w:tc>
-        <w:tc>
-          <w:tcPr>
-            <w:tcW w:w="3510" w:type="dxa"/>
-          </w:tcPr>
-          <w:p>
-            <w:pPr>
-              <w:pStyle w:val="Footer"/>
-              <w:rPr>
-                <w:i/>
-                <w:iCs/>
-                <w:color w:val="FF0000"/>
-              </w:rPr>
-            </w:pPr>
-            <w:r>
-              <w:rPr>
-                <w:i/>
-                <w:iCs/>
-                <w:color w:val="FF0000"/>
-              </w:rPr>
-              <w:t xml:space="preserve">New document format </w:t>
-            </w:r>
-          </w:p>
-        </w:tc>
-        <w:tc>
-          <w:tcPr>
-            <w:tcW w:w="1440" w:type="dxa"/>
-          </w:tcPr>
-          <w:p>
-            <w:pPr>
-              <w:pStyle w:val="Instructions"/>
-              <w:rPr>
-                <w:rFonts w:ascii="Times New Roman" w:hAnsi="Times New Roman"/>
-                <w:b w:val="0"/>
-                <w:i/>
-                <w:iCs/>
-                <w:sz w:val="24"/>
-              </w:rPr>
-            </w:pPr>
-            <w:r>
-              <w:rPr>
-                <w:rFonts w:ascii="Times New Roman" w:hAnsi="Times New Roman"/>
-                <w:b w:val="0"/>
-                <w:i/>
-                <w:iCs/>
-                <w:sz w:val="24"/>
-              </w:rPr>
-              <w:t>3.0.0</w:t>
-            </w:r>
           </w:p>
         </w:tc>
       </w:tr>
@@ -2505,78 +2458,653 @@
     </w:sdt>
     <w:p>
       <w:pPr>
-        <w:rPr>
-          <w:rFonts w:cs="Times New Roman"/>
-        </w:rPr>
-      </w:pPr>
-    </w:p>
-    <w:p>
-      <w:pPr>
-        <w:rPr>
-          <w:rFonts w:cs="Times New Roman"/>
-        </w:rPr>
-      </w:pPr>
-    </w:p>
-    <w:p>
-      <w:pPr>
-        <w:rPr>
-          <w:rFonts w:cs="Times New Roman"/>
-        </w:rPr>
-      </w:pPr>
-    </w:p>
-    <w:p>
-      <w:pPr>
-        <w:rPr>
-          <w:rFonts w:cs="Times New Roman"/>
-        </w:rPr>
-      </w:pPr>
-    </w:p>
-    <w:p>
-      <w:pPr>
-        <w:rPr>
-          <w:rFonts w:cs="Times New Roman"/>
-        </w:rPr>
-      </w:pPr>
-    </w:p>
-    <w:p>
-      <w:pPr>
-        <w:rPr>
-          <w:rFonts w:cs="Times New Roman"/>
-        </w:rPr>
-      </w:pPr>
-    </w:p>
-    <w:p>
-      <w:pPr>
-        <w:rPr>
-          <w:rFonts w:cs="Times New Roman"/>
-        </w:rPr>
-      </w:pPr>
-    </w:p>
-    <w:p>
-      <w:pPr>
-        <w:rPr>
-          <w:rFonts w:cs="Times New Roman"/>
-        </w:rPr>
-      </w:pPr>
-    </w:p>
-    <w:p>
-      <w:pPr>
-        <w:rPr>
-          <w:rFonts w:cs="Times New Roman"/>
-        </w:rPr>
-      </w:pPr>
-    </w:p>
-    <w:p>
-      <w:pPr>
-        <w:rPr>
-          <w:rFonts w:cs="Times New Roman"/>
-        </w:rPr>
-      </w:pPr>
+        <w:jc w:val="center"/>
+        <w:rPr>
+          <w:rFonts w:cs="Times New Roman"/>
+        </w:rPr>
+      </w:pPr>
+    </w:p>
+    <w:p>
+      <w:pPr>
+        <w:jc w:val="center"/>
+        <w:rPr>
+          <w:rFonts w:cs="Times New Roman"/>
+        </w:rPr>
+      </w:pPr>
+    </w:p>
+    <w:p>
+      <w:pPr>
+        <w:jc w:val="center"/>
+        <w:rPr>
+          <w:rFonts w:cs="Times New Roman"/>
+        </w:rPr>
+      </w:pPr>
+    </w:p>
+    <w:p>
+      <w:pPr>
+        <w:jc w:val="center"/>
+        <w:rPr>
+          <w:rFonts w:cs="Times New Roman"/>
+        </w:rPr>
+      </w:pPr>
+    </w:p>
+    <w:p>
+      <w:pPr>
+        <w:jc w:val="center"/>
+        <w:rPr>
+          <w:rFonts w:cs="Times New Roman"/>
+        </w:rPr>
+      </w:pPr>
+    </w:p>
+    <w:p>
+      <w:pPr>
+        <w:jc w:val="center"/>
+        <w:rPr>
+          <w:rFonts w:cs="Times New Roman"/>
+        </w:rPr>
+      </w:pPr>
+    </w:p>
+    <w:p>
+      <w:pPr>
+        <w:jc w:val="center"/>
+        <w:rPr>
+          <w:rFonts w:cs="Times New Roman"/>
+        </w:rPr>
+      </w:pPr>
+    </w:p>
+    <w:p>
+      <w:pPr>
+        <w:jc w:val="center"/>
+        <w:rPr>
+          <w:rFonts w:cs="Times New Roman"/>
+        </w:rPr>
+      </w:pPr>
+    </w:p>
+    <w:p>
+      <w:pPr>
+        <w:jc w:val="center"/>
+        <w:rPr>
+          <w:rFonts w:cs="Times New Roman"/>
+        </w:rPr>
+      </w:pPr>
+    </w:p>
+    <w:p>
+      <w:pPr>
+        <w:jc w:val="center"/>
+        <w:rPr>
+          <w:rFonts w:cs="Times New Roman"/>
+        </w:rPr>
+      </w:pPr>
+    </w:p>
+    <w:p>
+      <w:pPr>
+        <w:jc w:val="center"/>
+        <w:rPr>
+          <w:rFonts w:cs="Times New Roman"/>
+        </w:rPr>
+      </w:pPr>
+    </w:p>
+    <w:p>
+      <w:pPr>
+        <w:jc w:val="center"/>
+        <w:rPr>
+          <w:rFonts w:cs="Times New Roman"/>
+        </w:rPr>
+      </w:pPr>
+    </w:p>
+    <w:p>
+      <w:pPr>
+        <w:jc w:val="center"/>
+        <w:rPr>
+          <w:rFonts w:cs="Times New Roman"/>
+        </w:rPr>
+      </w:pPr>
+    </w:p>
+    <w:p>
+      <w:pPr>
+        <w:jc w:val="center"/>
+        <w:rPr>
+          <w:rFonts w:cs="Times New Roman"/>
+        </w:rPr>
+      </w:pPr>
+      <w:r>
+        <w:rPr>
+          <w:rFonts w:cs="Times New Roman"/>
+        </w:rPr>
+        <w:lastRenderedPageBreak/>
+        <w:t>House Ravenclaw</w:t>
+      </w:r>
+    </w:p>
+    <w:p>
+      <w:pPr>
+        <w:jc w:val="center"/>
+      </w:pPr>
+      <w:r>
+        <w:rPr>
+          <w:noProof/>
+        </w:rPr>
+        <mc:AlternateContent>
+          <mc:Choice Requires="wps">
+            <w:drawing>
+              <wp:inline distT="0" distB="0" distL="0" distR="0" wp14:anchorId="1D21BED2" wp14:editId="6666F425">
+                <wp:extent cx="302895" cy="302895"/>
+                <wp:effectExtent l="0" t="0" r="0" b="0"/>
+                <wp:docPr id="2" name="Rectangle 2"/>
+                <wp:cNvGraphicFramePr>
+                  <a:graphicFrameLocks xmlns:a="http://schemas.openxmlformats.org/drawingml/2006/main" noChangeAspect="1"/>
+                </wp:cNvGraphicFramePr>
+                <a:graphic xmlns:a="http://schemas.openxmlformats.org/drawingml/2006/main">
+                  <a:graphicData uri="http://schemas.microsoft.com/office/word/2010/wordprocessingShape">
+                    <wps:wsp>
+                      <wps:cNvSpPr>
+                        <a:spLocks noChangeAspect="1" noChangeArrowheads="1"/>
+                      </wps:cNvSpPr>
+                      <wps:spPr bwMode="auto">
+                        <a:xfrm>
+                          <a:off x="0" y="0"/>
+                          <a:ext cx="302895" cy="302895"/>
+                        </a:xfrm>
+                        <a:prstGeom prst="rect">
+                          <a:avLst/>
+                        </a:prstGeom>
+                        <a:noFill/>
+                        <a:ln>
+                          <a:noFill/>
+                        </a:ln>
+                        <a:extLst>
+                          <a:ext uri="{909E8E84-426E-40DD-AFC4-6F175D3DCCD1}">
+                            <a14:hiddenFill xmlns:a14="http://schemas.microsoft.com/office/drawing/2010/main">
+                              <a:solidFill>
+                                <a:srgbClr val="FFFFFF"/>
+                              </a:solidFill>
+                            </a14:hiddenFill>
+                          </a:ext>
+                          <a:ext uri="{91240B29-F687-4F45-9708-019B960494DF}">
+                            <a14:hiddenLine xmlns:a14="http://schemas.microsoft.com/office/drawing/2010/main" w="9525">
+                              <a:solidFill>
+                                <a:srgbClr val="000000"/>
+                              </a:solidFill>
+                              <a:miter lim="800000"/>
+                              <a:headEnd/>
+                              <a:tailEnd/>
+                            </a14:hiddenLine>
+                          </a:ext>
+                        </a:extLst>
+                      </wps:spPr>
+                      <wps:bodyPr rot="0" vert="horz" wrap="square" lIns="91440" tIns="45720" rIns="91440" bIns="45720" anchor="t" anchorCtr="0" upright="1">
+                        <a:noAutofit/>
+                      </wps:bodyPr>
+                    </wps:wsp>
+                  </a:graphicData>
+                </a:graphic>
+              </wp:inline>
+            </w:drawing>
+          </mc:Choice>
+          <mc:Fallback>
+            <w:pict>
+              <v:rect w14:anchorId="3A85793F" id="Rectangle 2" o:spid="_x0000_s1026" style="width:23.85pt;height:23.85pt;visibility:visible;mso-wrap-style:square;mso-left-percent:-10001;mso-top-percent:-10001;mso-position-horizontal:absolute;mso-position-horizontal-relative:char;mso-position-vertical:absolute;mso-position-vertical-relative:line;mso-left-percent:-10001;mso-top-percent:-10001;v-text-anchor:top" o:gfxdata="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" filled="f" stroked="f">
+                <o:lock v:ext="edit" aspectratio="t"/>
+                <w10:anchorlock/>
+              </v:rect>
+            </w:pict>
+          </mc:Fallback>
+        </mc:AlternateContent>
+      </w:r>
+      <w:r>
+        <w:t xml:space="preserve"> </w:t>
+      </w:r>
+      <w:r>
+        <w:rPr>
+          <w:noProof/>
+        </w:rPr>
+        <w:drawing>
+          <wp:inline distT="0" distB="0" distL="0" distR="0" wp14:anchorId="6DD4D293" wp14:editId="189F3C67">
+            <wp:extent cx="3105150" cy="1562100"/>
+            <wp:effectExtent l="0" t="0" r="0" b="0"/>
+            <wp:docPr id="1" name="Picture 1" descr="A picture containing text&#10;&#10;Description automatically generated"/>
+            <wp:cNvGraphicFramePr>
+              <a:graphicFrameLocks xmlns:a="http://schemas.openxmlformats.org/drawingml/2006/main" noChangeAspect="1"/>
+            </wp:cNvGraphicFramePr>
+            <a:graphic xmlns:a="http://schemas.openxmlformats.org/drawingml/2006/main">
+              <a:graphicData uri="http://schemas.openxmlformats.org/drawingml/2006/picture">
+                <pic:pic xmlns:pic="http://schemas.openxmlformats.org/drawingml/2006/picture">
+                  <pic:nvPicPr>
+                    <pic:cNvPr id="1" name="Picture 1" descr="A picture containing text&#10;&#10;Description automatically generated"/>
+                    <pic:cNvPicPr/>
+                  </pic:nvPicPr>
+                  <pic:blipFill>
+                    <a:blip r:embed="rId8"/>
+                    <a:stretch>
+                      <a:fillRect/>
+                    </a:stretch>
+                  </pic:blipFill>
+                  <pic:spPr>
+                    <a:xfrm>
+                      <a:off x="0" y="0"/>
+                      <a:ext cx="3105150" cy="1562100"/>
+                    </a:xfrm>
+                    <a:prstGeom prst="rect">
+                      <a:avLst/>
+                    </a:prstGeom>
+                  </pic:spPr>
+                </pic:pic>
+              </a:graphicData>
+            </a:graphic>
+          </wp:inline>
+        </w:drawing>
+      </w:r>
+    </w:p>
+    <w:p>
+      <w:pPr>
+        <w:jc w:val="center"/>
+        <w:rPr>
+          <w:rFonts w:cs="Times New Roman"/>
+        </w:rPr>
+      </w:pPr>
+      <w:r>
+        <w:t>(Stanton, 2022)</w:t>
+      </w:r>
+    </w:p>
+    <w:p>
+      <w:pPr>
+        <w:rPr>
+          <w:rFonts w:cs="Times New Roman"/>
+        </w:rPr>
+      </w:pPr>
+      <w:r>
+        <w:rPr>
+          <w:rFonts w:cs="Times New Roman"/>
+        </w:rPr>
+        <w:t>House Ravenclaw was decided on because that was the name in our blackboard groups. We enjoyed the Harry Potter</w:t>
+      </w:r>
+      <w:r>
+        <w:rPr>
+          <w:rFonts w:cs="Times New Roman"/>
+        </w:rPr>
+        <w:t xml:space="preserve"> movies</w:t>
+      </w:r>
+      <w:r>
+        <w:rPr>
+          <w:rFonts w:cs="Times New Roman"/>
+        </w:rPr>
+        <w:t xml:space="preserve"> and thought the name was </w:t>
+      </w:r>
+      <w:proofErr w:type="gramStart"/>
+      <w:r>
+        <w:rPr>
+          <w:rFonts w:cs="Times New Roman"/>
+        </w:rPr>
+        <w:t>pretty neat</w:t>
+      </w:r>
+      <w:proofErr w:type="gramEnd"/>
+      <w:r>
+        <w:rPr>
+          <w:rFonts w:cs="Times New Roman"/>
+        </w:rPr>
+        <w:t xml:space="preserve">. Our Mascot is a Raven to go along with the theme of House Ravenclaw. The raven is also a symbol in certain cultures of starting </w:t>
+      </w:r>
+      <w:proofErr w:type="spellStart"/>
+      <w:r>
+        <w:rPr>
+          <w:rFonts w:cs="Times New Roman"/>
+        </w:rPr>
+        <w:t>new</w:t>
+      </w:r>
+      <w:proofErr w:type="spellEnd"/>
+      <w:r>
+        <w:rPr>
+          <w:rFonts w:cs="Times New Roman"/>
+        </w:rPr>
+        <w:t xml:space="preserve"> which most of us are looking to do with our education.</w:t>
+      </w:r>
+    </w:p>
+    <w:p>
+      <w:pPr>
+        <w:rPr>
+          <w:rFonts w:cs="Times New Roman"/>
+        </w:rPr>
+      </w:pPr>
+      <w:r>
+        <w:rPr>
+          <w:rFonts w:cs="Times New Roman"/>
+        </w:rPr>
+        <w:t>Team Cpt Chris</w:t>
+      </w:r>
+    </w:p>
+    <w:p>
+      <w:pPr>
+        <w:rPr>
+          <w:rFonts w:cs="Times New Roman"/>
+        </w:rPr>
+      </w:pPr>
+    </w:p>
+    <w:p>
+      <w:pPr>
+        <w:rPr>
+          <w:rFonts w:cs="Times New Roman"/>
+        </w:rPr>
+      </w:pPr>
+    </w:p>
+    <w:p>
+      <w:pPr>
+        <w:rPr>
+          <w:rFonts w:cs="Times New Roman"/>
+        </w:rPr>
+      </w:pPr>
+    </w:p>
+    <w:p>
+      <w:pPr>
+        <w:rPr>
+          <w:rFonts w:cs="Times New Roman"/>
+        </w:rPr>
+      </w:pPr>
+    </w:p>
+    <w:p>
+      <w:pPr>
+        <w:rPr>
+          <w:rFonts w:cs="Times New Roman"/>
+        </w:rPr>
+      </w:pPr>
+    </w:p>
+    <w:p>
+      <w:pPr>
+        <w:rPr>
+          <w:rFonts w:cs="Times New Roman"/>
+        </w:rPr>
+      </w:pPr>
+    </w:p>
+    <w:p>
+      <w:pPr>
+        <w:rPr>
+          <w:rFonts w:cs="Times New Roman"/>
+        </w:rPr>
+      </w:pPr>
+    </w:p>
+    <w:p>
+      <w:pPr>
+        <w:jc w:val="center"/>
+        <w:rPr>
+          <w:rFonts w:cs="Times New Roman"/>
+        </w:rPr>
+      </w:pPr>
+      <w:r>
+        <w:rPr>
+          <w:noProof/>
+        </w:rPr>
+        <w:lastRenderedPageBreak/>
+        <w:drawing>
+          <wp:inline distT="0" distB="0" distL="0" distR="0" wp14:anchorId="0214A5CD" wp14:editId="6D295587">
+            <wp:extent cx="2707574" cy="3614438"/>
+            <wp:effectExtent l="0" t="0" r="0" b="5080"/>
+            <wp:docPr id="4" name="Picture 4" descr="A person wearing a blue hat&#10;&#10;Description automatically generated with low confidence"/>
+            <wp:cNvGraphicFramePr>
+              <a:graphicFrameLocks xmlns:a="http://schemas.openxmlformats.org/drawingml/2006/main" noChangeAspect="1"/>
+            </wp:cNvGraphicFramePr>
+            <a:graphic xmlns:a="http://schemas.openxmlformats.org/drawingml/2006/main">
+              <a:graphicData uri="http://schemas.openxmlformats.org/drawingml/2006/picture">
+                <pic:pic xmlns:pic="http://schemas.openxmlformats.org/drawingml/2006/picture">
+                  <pic:nvPicPr>
+                    <pic:cNvPr id="4" name="Picture 4" descr="A person wearing a blue hat&#10;&#10;Description automatically generated with low confidence"/>
+                    <pic:cNvPicPr>
+                      <a:picLocks noChangeAspect="1" noChangeArrowheads="1"/>
+                    </pic:cNvPicPr>
+                  </pic:nvPicPr>
+                  <pic:blipFill>
+                    <a:blip r:embed="rId9" cstate="print">
+                      <a:extLst>
+                        <a:ext uri="{28A0092B-C50C-407E-A947-70E740481C1C}">
+                          <a14:useLocalDpi xmlns:a14="http://schemas.microsoft.com/office/drawing/2010/main" val="0"/>
+                        </a:ext>
+                      </a:extLst>
+                    </a:blip>
+                    <a:srcRect/>
+                    <a:stretch>
+                      <a:fillRect/>
+                    </a:stretch>
+                  </pic:blipFill>
+                  <pic:spPr bwMode="auto">
+                    <a:xfrm>
+                      <a:off x="0" y="0"/>
+                      <a:ext cx="2716819" cy="3626779"/>
+                    </a:xfrm>
+                    <a:prstGeom prst="rect">
+                      <a:avLst/>
+                    </a:prstGeom>
+                    <a:noFill/>
+                    <a:ln>
+                      <a:noFill/>
+                    </a:ln>
+                  </pic:spPr>
+                </pic:pic>
+              </a:graphicData>
+            </a:graphic>
+          </wp:inline>
+        </w:drawing>
+      </w:r>
+    </w:p>
+    <w:p>
+      <w:pPr>
+        <w:rPr>
+          <w:rFonts w:cs="Times New Roman"/>
+        </w:rPr>
+      </w:pPr>
+      <w:r>
+        <w:rPr>
+          <w:rFonts w:cs="Times New Roman"/>
+        </w:rPr>
+        <w:t xml:space="preserve">Chris Gorham was born and raised in Somersworth, New Hampshire and after high school joined the United States Navy. During his 21 years of military service, he travelled to over 40 countries as well as living overseas in Japan for three years. He served in a variety of roles during his time in the Navy, including weapon systems technician, recruiter, weapon systems engineer, Ballistic Missile Defense instructor, and Senior Enlisted Leader. He deployed four times to various theatres of operation, including the Middle East and Asia. He completed an undergraduate degree in Information Technology Management from American Public University System in 2010 and a </w:t>
+      </w:r>
+      <w:proofErr w:type="gramStart"/>
+      <w:r>
+        <w:rPr>
+          <w:rFonts w:cs="Times New Roman"/>
+        </w:rPr>
+        <w:t>Master’s degree in Business Administration</w:t>
+      </w:r>
+      <w:proofErr w:type="gramEnd"/>
+      <w:r>
+        <w:rPr>
+          <w:rFonts w:cs="Times New Roman"/>
+        </w:rPr>
+        <w:t xml:space="preserve"> from Southern New Hampshire University in 2017. After retiring from the Navy, Chris runs a rental property real estate business. His hobbies include running, reading, computer programming, and dabbling in cryptocurrency. He is married with two kids and resides on the eastern shore of Maryland.</w:t>
+      </w:r>
+    </w:p>
+    <w:p>
+      <w:pPr>
+        <w:rPr>
+          <w:rFonts w:cs="Times New Roman"/>
+        </w:rPr>
+      </w:pPr>
+    </w:p>
+    <w:p>
+      <w:pPr>
+        <w:jc w:val="center"/>
+        <w:rPr>
+          <w:rFonts w:cs="Times New Roman"/>
+        </w:rPr>
+      </w:pPr>
+      <w:r>
+        <w:rPr>
+          <w:noProof/>
+        </w:rPr>
+        <w:lastRenderedPageBreak/>
+        <w:drawing>
+          <wp:inline distT="0" distB="0" distL="0" distR="0" wp14:anchorId="1C826DC0" wp14:editId="78AAE041">
+            <wp:extent cx="5943600" cy="3201035"/>
+            <wp:effectExtent l="0" t="0" r="0" b="0"/>
+            <wp:docPr id="5" name="Picture 5" descr="A person with the hand on the face&#10;&#10;Description automatically generated with medium confidence"/>
+            <wp:cNvGraphicFramePr>
+              <a:graphicFrameLocks xmlns:a="http://schemas.openxmlformats.org/drawingml/2006/main" noChangeAspect="1"/>
+            </wp:cNvGraphicFramePr>
+            <a:graphic xmlns:a="http://schemas.openxmlformats.org/drawingml/2006/main">
+              <a:graphicData uri="http://schemas.openxmlformats.org/drawingml/2006/picture">
+                <pic:pic xmlns:pic="http://schemas.openxmlformats.org/drawingml/2006/picture">
+                  <pic:nvPicPr>
+                    <pic:cNvPr id="5" name="Picture 5" descr="A person with the hand on the face&#10;&#10;Description automatically generated with medium confidence"/>
+                    <pic:cNvPicPr>
+                      <a:picLocks noChangeAspect="1" noChangeArrowheads="1"/>
+                    </pic:cNvPicPr>
+                  </pic:nvPicPr>
+                  <pic:blipFill>
+                    <a:blip r:embed="rId10" cstate="print">
+                      <a:extLst>
+                        <a:ext uri="{28A0092B-C50C-407E-A947-70E740481C1C}">
+                          <a14:useLocalDpi xmlns:a14="http://schemas.microsoft.com/office/drawing/2010/main" val="0"/>
+                        </a:ext>
+                      </a:extLst>
+                    </a:blip>
+                    <a:srcRect/>
+                    <a:stretch>
+                      <a:fillRect/>
+                    </a:stretch>
+                  </pic:blipFill>
+                  <pic:spPr bwMode="auto">
+                    <a:xfrm>
+                      <a:off x="0" y="0"/>
+                      <a:ext cx="5943600" cy="3201035"/>
+                    </a:xfrm>
+                    <a:prstGeom prst="rect">
+                      <a:avLst/>
+                    </a:prstGeom>
+                    <a:noFill/>
+                    <a:ln>
+                      <a:noFill/>
+                    </a:ln>
+                  </pic:spPr>
+                </pic:pic>
+              </a:graphicData>
+            </a:graphic>
+          </wp:inline>
+        </w:drawing>
+      </w:r>
+    </w:p>
+    <w:p>
+      <w:pPr>
+        <w:rPr>
+          <w:rFonts w:cs="Times New Roman"/>
+        </w:rPr>
+      </w:pPr>
+    </w:p>
+    <w:p>
+      <w:pPr>
+        <w:rPr>
+          <w:rFonts w:cs="Times New Roman"/>
+        </w:rPr>
+      </w:pPr>
+      <w:r>
+        <w:rPr>
+          <w:rFonts w:cs="Times New Roman"/>
+        </w:rPr>
+        <w:t xml:space="preserve">Caitlynne Johnson, or Cait, is a student who lives in AK and is 23. She originally started her degree in nursing, but when she felt that it particularly wasn’t a good fit for her to keep going at, she started looking elsewhere and came across Web Development. In the past, she had experimented with coding, and greatly enjoyed it so she figured why not pursue it professionally? She started with a community college in Hagerstown, where she grew up in, working on an associate degree in one of their programs, and then eventually transferred to Bellevue University to get her bachelor’s degree. Caitlynne is a </w:t>
+      </w:r>
+      <w:proofErr w:type="gramStart"/>
+      <w:r>
+        <w:rPr>
+          <w:rFonts w:cs="Times New Roman"/>
+        </w:rPr>
+        <w:t>fulltime</w:t>
+      </w:r>
+      <w:proofErr w:type="gramEnd"/>
+      <w:r>
+        <w:rPr>
+          <w:rFonts w:cs="Times New Roman"/>
+        </w:rPr>
+        <w:t xml:space="preserve"> student, and in her spare time when she isn’t busy with her college courses, enjoys pet-sitting for people in her town and exploring the great outdoors of Alaska. When Caitlynne isn’t doing that, she’s doing one of her many hobbies – reading, writing, baking, or coding.</w:t>
+      </w:r>
+    </w:p>
+    <w:p>
+      <w:pPr>
+        <w:rPr>
+          <w:rFonts w:cs="Times New Roman"/>
+        </w:rPr>
+      </w:pPr>
+    </w:p>
+    <w:p>
+      <w:pPr>
+        <w:jc w:val="center"/>
+        <w:rPr>
+          <w:rFonts w:cs="Times New Roman"/>
+        </w:rPr>
+      </w:pPr>
+      <w:r>
+        <w:rPr>
+          <w:noProof/>
+        </w:rPr>
+        <w:lastRenderedPageBreak/>
+        <w:drawing>
+          <wp:inline distT="0" distB="0" distL="0" distR="0" wp14:anchorId="6CEFD1A2" wp14:editId="6DB22BB4">
+            <wp:extent cx="4227616" cy="4227616"/>
+            <wp:effectExtent l="0" t="0" r="1905" b="1905"/>
+            <wp:docPr id="6" name="Picture 6" descr="A picture containing outdoor, tree, person, grass&#10;&#10;Description automatically generated"/>
+            <wp:cNvGraphicFramePr>
+              <a:graphicFrameLocks xmlns:a="http://schemas.openxmlformats.org/drawingml/2006/main" noChangeAspect="1"/>
+            </wp:cNvGraphicFramePr>
+            <a:graphic xmlns:a="http://schemas.openxmlformats.org/drawingml/2006/main">
+              <a:graphicData uri="http://schemas.openxmlformats.org/drawingml/2006/picture">
+                <pic:pic xmlns:pic="http://schemas.openxmlformats.org/drawingml/2006/picture">
+                  <pic:nvPicPr>
+                    <pic:cNvPr id="1" name="Picture 1" descr="A picture containing outdoor, tree, person, grass&#10;&#10;Description automatically generated"/>
+                    <pic:cNvPicPr>
+                      <a:picLocks noChangeAspect="1" noChangeArrowheads="1"/>
+                    </pic:cNvPicPr>
+                  </pic:nvPicPr>
+                  <pic:blipFill>
+                    <a:blip r:embed="rId11" cstate="print">
+                      <a:extLst>
+                        <a:ext uri="{28A0092B-C50C-407E-A947-70E740481C1C}">
+                          <a14:useLocalDpi xmlns:a14="http://schemas.microsoft.com/office/drawing/2010/main" val="0"/>
+                        </a:ext>
+                      </a:extLst>
+                    </a:blip>
+                    <a:srcRect/>
+                    <a:stretch>
+                      <a:fillRect/>
+                    </a:stretch>
+                  </pic:blipFill>
+                  <pic:spPr bwMode="auto">
+                    <a:xfrm>
+                      <a:off x="0" y="0"/>
+                      <a:ext cx="4231104" cy="4231104"/>
+                    </a:xfrm>
+                    <a:prstGeom prst="rect">
+                      <a:avLst/>
+                    </a:prstGeom>
+                    <a:noFill/>
+                    <a:ln>
+                      <a:noFill/>
+                    </a:ln>
+                  </pic:spPr>
+                </pic:pic>
+              </a:graphicData>
+            </a:graphic>
+          </wp:inline>
+        </w:drawing>
+      </w:r>
     </w:p>
     <w:p>
       <w:pPr>
         <w:pStyle w:val="TableText"/>
       </w:pPr>
+    </w:p>
+    <w:p>
+      <w:pPr>
+        <w:tabs>
+          <w:tab w:val="left" w:pos="1890"/>
+        </w:tabs>
+      </w:pPr>
+      <w:r>
+        <w:t>Shane Hingtgen</w:t>
+      </w:r>
+    </w:p>
+    <w:p>
+      <w:pPr>
+        <w:tabs>
+          <w:tab w:val="left" w:pos="1890"/>
+        </w:tabs>
+      </w:pPr>
+      <w:r>
+        <w:t>Shane Hingtgen originally went to community college to learn about Energy Production and Distribution Technologies. While in School Shane got hired as an Electrician where he would work for a few years while in school and a few months after graduation. A few months later after graduation he got hired as a maintenance mechanic at a local machine shop where he would work for about 6 months before the company was going through financial troubles and laid off almost the entire shop. Was laid off for a few months before getting a job as a Wind Turbine Technician then after about 4 years got hired at an engineering firm as an electrical distribution designer.</w:t>
+      </w:r>
     </w:p>
     <w:p>
       <w:pPr>
@@ -2648,23 +3176,26 @@
       </w:r>
     </w:p>
     <w:p>
-      <w:pPr>
-        <w:rPr>
-          <w:i/>
-          <w:iCs/>
-          <w:color w:val="FF0000"/>
-        </w:rPr>
-      </w:pPr>
-      <w:r>
-        <w:rPr>
-          <w:i/>
-          <w:iCs/>
-          <w:color w:val="FF0000"/>
-        </w:rPr>
-        <w:t>[Provide a brief overview of the application and its purpose]</w:t>
-      </w:r>
-    </w:p>
-    <w:p/>
+      <w:r>
+        <w:t xml:space="preserve">The </w:t>
+      </w:r>
+      <w:proofErr w:type="gramStart"/>
+      <w:r>
+        <w:t>goals</w:t>
+      </w:r>
+      <w:proofErr w:type="gramEnd"/>
+      <w:r>
+        <w:t xml:space="preserve"> of this website is to allow customers to browse in store book listing, allowing customers to add books to wish list, allows customers to view their </w:t>
+      </w:r>
+      <w:proofErr w:type="spellStart"/>
+      <w:r>
+        <w:t>wishlist</w:t>
+      </w:r>
+      <w:proofErr w:type="spellEnd"/>
+      <w:r>
+        <w:t>, shows a list of books by genre, by author, by title and for book Id. Must have a simple user interface.</w:t>
+      </w:r>
+    </w:p>
     <w:p>
       <w:pPr>
         <w:pStyle w:val="Heading2"/>
@@ -3105,7 +3636,7 @@
                 <w:szCs w:val="24"/>
               </w:rPr>
             </w:pPr>
-            <w:hyperlink r:id="rId8" w:history="1">
+            <w:hyperlink r:id="rId12" w:history="1">
               <w:r>
                 <w:rPr>
                   <w:rStyle w:val="Hyperlink"/>
@@ -3172,7 +3703,7 @@
                 <w:szCs w:val="24"/>
               </w:rPr>
             </w:pPr>
-            <w:hyperlink r:id="rId9" w:history="1">
+            <w:hyperlink r:id="rId13" w:history="1">
               <w:r>
                 <w:rPr>
                   <w:rStyle w:val="Hyperlink"/>
@@ -3206,50 +3737,549 @@
       </w:r>
     </w:p>
     <w:p>
-      <w:pPr>
+      <w:r>
+        <w:t xml:space="preserve">The core users for our website are middle aged to older people who have never heard of Amazon and enjoy reading </w:t>
+      </w:r>
+      <w:proofErr w:type="gramStart"/>
+      <w:r>
+        <w:t>books</w:t>
+      </w:r>
+      <w:proofErr w:type="gramEnd"/>
+    </w:p>
+    <w:p>
+      <w:pPr>
+        <w:pStyle w:val="Heading2"/>
+      </w:pPr>
+      <w:r>
+        <w:rPr>
+          <w:noProof/>
+        </w:rPr>
+        <w:drawing>
+          <wp:inline distT="0" distB="0" distL="0" distR="0" wp14:anchorId="27A5C73B" wp14:editId="1DD8DC21">
+            <wp:extent cx="1219200" cy="1829860"/>
+            <wp:effectExtent l="0" t="0" r="0" b="0"/>
+            <wp:docPr id="7" name="Picture 7" descr="A person wearing a hat&#10;&#10;Description automatically generated with medium confidence"/>
+            <wp:cNvGraphicFramePr>
+              <a:graphicFrameLocks xmlns:a="http://schemas.openxmlformats.org/drawingml/2006/main" noChangeAspect="1"/>
+            </wp:cNvGraphicFramePr>
+            <a:graphic xmlns:a="http://schemas.openxmlformats.org/drawingml/2006/main">
+              <a:graphicData uri="http://schemas.openxmlformats.org/drawingml/2006/picture">
+                <pic:pic xmlns:pic="http://schemas.openxmlformats.org/drawingml/2006/picture">
+                  <pic:nvPicPr>
+                    <pic:cNvPr id="1" name="Picture 1" descr="A person wearing a hat&#10;&#10;Description automatically generated with medium confidence"/>
+                    <pic:cNvPicPr>
+                      <a:picLocks noChangeAspect="1" noChangeArrowheads="1"/>
+                    </pic:cNvPicPr>
+                  </pic:nvPicPr>
+                  <pic:blipFill>
+                    <a:blip r:embed="rId14" cstate="print">
+                      <a:extLst>
+                        <a:ext uri="{28A0092B-C50C-407E-A947-70E740481C1C}">
+                          <a14:useLocalDpi xmlns:a14="http://schemas.microsoft.com/office/drawing/2010/main" val="0"/>
+                        </a:ext>
+                      </a:extLst>
+                    </a:blip>
+                    <a:srcRect/>
+                    <a:stretch>
+                      <a:fillRect/>
+                    </a:stretch>
+                  </pic:blipFill>
+                  <pic:spPr bwMode="auto">
+                    <a:xfrm>
+                      <a:off x="0" y="0"/>
+                      <a:ext cx="1232566" cy="1849921"/>
+                    </a:xfrm>
+                    <a:prstGeom prst="rect">
+                      <a:avLst/>
+                    </a:prstGeom>
+                    <a:noFill/>
+                    <a:ln>
+                      <a:noFill/>
+                    </a:ln>
+                  </pic:spPr>
+                </pic:pic>
+              </a:graphicData>
+            </a:graphic>
+          </wp:inline>
+        </w:drawing>
+      </w:r>
+    </w:p>
+    <w:p>
+      <w:pPr>
+        <w:rPr>
+          <w:u w:val="single"/>
+        </w:rPr>
+      </w:pPr>
+      <w:r>
+        <w:rPr>
+          <w:u w:val="single"/>
+        </w:rPr>
+        <w:t>(Santana, n.d.)</w:t>
+      </w:r>
+    </w:p>
+    <w:p>
+      <w:r>
+        <w:t>Name: Randy</w:t>
+      </w:r>
+    </w:p>
+    <w:p>
+      <w:r>
+        <w:t>Role: Customer</w:t>
+      </w:r>
+    </w:p>
+    <w:p>
+      <w:r>
+        <w:rPr>
+          <w:b/>
+          <w:bCs/>
+        </w:rPr>
+        <w:lastRenderedPageBreak/>
+        <w:t>Characteristics</w:t>
+      </w:r>
+      <w:r>
+        <w:t>: Old, retired, doesn’t use computers a lot. Gets frustrated easily on computer applications for being too flashy and not large enough text. Likes reading factual things like history books or car manuals.</w:t>
+      </w:r>
+    </w:p>
+    <w:p>
+      <w:r>
+        <w:rPr>
+          <w:b/>
+          <w:bCs/>
+        </w:rPr>
+        <w:t>Computer Skill</w:t>
+      </w:r>
+      <w:r>
+        <w:t>: Low</w:t>
+      </w:r>
+    </w:p>
+    <w:p>
+      <w:r>
+        <w:rPr>
+          <w:b/>
+          <w:bCs/>
+        </w:rPr>
+        <w:t>Features Commonly Used</w:t>
+      </w:r>
+      <w:r>
+        <w:t>: Searching for books, looking at websites for location and hours.</w:t>
+      </w:r>
+      <w:r>
+        <w:t xml:space="preserve"> Book reservation</w:t>
+      </w:r>
+    </w:p>
+    <w:p>
+      <w:r>
+        <w:rPr>
+          <w:b/>
+          <w:bCs/>
+        </w:rPr>
+        <w:t>Features will not likely used</w:t>
+      </w:r>
+      <w:r>
+        <w:t>: Probably won’t be big on logins and wish lists</w:t>
+      </w:r>
+      <w:r>
+        <w:t xml:space="preserve"> unless he can pay </w:t>
+      </w:r>
+      <w:proofErr w:type="gramStart"/>
+      <w:r>
+        <w:t>online</w:t>
+      </w:r>
+      <w:proofErr w:type="gramEnd"/>
+    </w:p>
+    <w:p>
+      <w:r>
+        <w:rPr>
+          <w:b/>
+          <w:bCs/>
+        </w:rPr>
+        <w:t>Needs</w:t>
+      </w:r>
+      <w:r>
+        <w:t>: Phone numbers, hours of operation, address, and search for books</w:t>
+      </w:r>
+    </w:p>
+    <w:p>
+      <w:r>
+        <w:rPr>
+          <w:b/>
+          <w:bCs/>
+        </w:rPr>
+        <w:t>Genre</w:t>
+      </w:r>
+      <w:r>
+        <w:t>: History, Car Books, Manuals etc.</w:t>
+      </w:r>
+    </w:p>
+    <w:p/>
+    <w:p>
+      <w:r>
+        <w:rPr>
+          <w:noProof/>
+        </w:rPr>
+        <w:drawing>
+          <wp:inline distT="0" distB="0" distL="0" distR="0" wp14:anchorId="14945EE1" wp14:editId="3268B417">
+            <wp:extent cx="4067592" cy="3473532"/>
+            <wp:effectExtent l="0" t="0" r="9525" b="0"/>
+            <wp:docPr id="11" name="Picture 11" descr="A person sitting on a couch&#10;&#10;Description automatically generated with low confidence"/>
+            <wp:cNvGraphicFramePr>
+              <a:graphicFrameLocks xmlns:a="http://schemas.openxmlformats.org/drawingml/2006/main" noChangeAspect="1"/>
+            </wp:cNvGraphicFramePr>
+            <a:graphic xmlns:a="http://schemas.openxmlformats.org/drawingml/2006/main">
+              <a:graphicData uri="http://schemas.openxmlformats.org/drawingml/2006/picture">
+                <pic:pic xmlns:pic="http://schemas.openxmlformats.org/drawingml/2006/picture">
+                  <pic:nvPicPr>
+                    <pic:cNvPr id="11" name="Picture 11" descr="A person sitting on a couch&#10;&#10;Description automatically generated with low confidence"/>
+                    <pic:cNvPicPr>
+                      <a:picLocks noChangeAspect="1" noChangeArrowheads="1"/>
+                    </pic:cNvPicPr>
+                  </pic:nvPicPr>
+                  <pic:blipFill>
+                    <a:blip r:embed="rId15" cstate="print">
+                      <a:extLst>
+                        <a:ext uri="{28A0092B-C50C-407E-A947-70E740481C1C}">
+                          <a14:useLocalDpi xmlns:a14="http://schemas.microsoft.com/office/drawing/2010/main" val="0"/>
+                        </a:ext>
+                      </a:extLst>
+                    </a:blip>
+                    <a:srcRect/>
+                    <a:stretch>
+                      <a:fillRect/>
+                    </a:stretch>
+                  </pic:blipFill>
+                  <pic:spPr bwMode="auto">
+                    <a:xfrm>
+                      <a:off x="0" y="0"/>
+                      <a:ext cx="4070712" cy="3476197"/>
+                    </a:xfrm>
+                    <a:prstGeom prst="rect">
+                      <a:avLst/>
+                    </a:prstGeom>
+                    <a:noFill/>
+                    <a:ln>
+                      <a:noFill/>
+                    </a:ln>
+                  </pic:spPr>
+                </pic:pic>
+              </a:graphicData>
+            </a:graphic>
+          </wp:inline>
+        </w:drawing>
+      </w:r>
+    </w:p>
+    <w:p>
+      <w:r>
+        <w:t>(</w:t>
+      </w:r>
+      <w:r>
         <w:rPr>
           <w:i/>
           <w:iCs/>
-          <w:color w:val="FF0000"/>
-        </w:rPr>
-      </w:pPr>
-      <w:r>
-        <w:rPr>
-          <w:i/>
-          <w:iCs/>
-          <w:color w:val="FF0000"/>
-        </w:rPr>
-        <w:t>[</w:t>
-      </w:r>
-      <w:r>
-        <w:rPr>
-          <w:i/>
-          <w:iCs/>
-          <w:color w:val="FF0000"/>
-        </w:rPr>
-        <w:t xml:space="preserve">Identify the </w:t>
-      </w:r>
-      <w:r>
-        <w:rPr>
-          <w:i/>
-          <w:iCs/>
-          <w:color w:val="FF0000"/>
-        </w:rPr>
-        <w:t>core users of the proposed solution</w:t>
-      </w:r>
-      <w:r>
-        <w:rPr>
-          <w:i/>
-          <w:iCs/>
-          <w:color w:val="FF0000"/>
-        </w:rPr>
-        <w:t>]</w:t>
-      </w:r>
-    </w:p>
-    <w:p>
-      <w:pPr>
-        <w:pStyle w:val="Heading2"/>
-      </w:pPr>
+        </w:rPr>
+        <w:t>Old Woman Reading</w:t>
+      </w:r>
+      <w:r>
+        <w:t>, 2022)</w:t>
+      </w:r>
+    </w:p>
+    <w:p/>
+    <w:p>
+      <w:r>
+        <w:rPr>
+          <w:b/>
+          <w:bCs/>
+        </w:rPr>
+        <w:t>User Persona</w:t>
+      </w:r>
+      <w:r>
+        <w:t xml:space="preserve"> for “Blanche Martin”</w:t>
+      </w:r>
+    </w:p>
+    <w:p>
+      <w:r>
+        <w:rPr>
+          <w:b/>
+          <w:bCs/>
+        </w:rPr>
+        <w:t>Distinguishing characteristics that could impact design:</w:t>
+      </w:r>
+      <w:r>
+        <w:t xml:space="preserve"> She is an avid </w:t>
+      </w:r>
+      <w:proofErr w:type="gramStart"/>
+      <w:r>
+        <w:t>read</w:t>
+      </w:r>
+      <w:proofErr w:type="gramEnd"/>
+      <w:r>
+        <w:t xml:space="preserve"> but is older, so she needs a website that is easy to use and does not have a lot of jargon. Her daughter had to show her how to make an account on Facebook. She calls it “the </w:t>
+      </w:r>
+      <w:proofErr w:type="spellStart"/>
+      <w:r>
+        <w:t>facebook</w:t>
+      </w:r>
+      <w:proofErr w:type="spellEnd"/>
+      <w:r>
+        <w:t>.”</w:t>
+      </w:r>
+    </w:p>
+    <w:p>
+      <w:pPr>
+        <w:rPr>
+          <w:b/>
+          <w:bCs/>
+        </w:rPr>
+      </w:pPr>
+      <w:r>
+        <w:rPr>
+          <w:b/>
+          <w:bCs/>
+        </w:rPr>
+        <w:lastRenderedPageBreak/>
+        <w:t xml:space="preserve">Feature(s) the persona would use most often. </w:t>
+      </w:r>
+      <w:proofErr w:type="gramStart"/>
+      <w:r>
+        <w:rPr>
+          <w:b/>
+          <w:bCs/>
+        </w:rPr>
+        <w:t>i.e.</w:t>
+      </w:r>
+      <w:proofErr w:type="gramEnd"/>
+      <w:r>
+        <w:rPr>
+          <w:b/>
+          <w:bCs/>
+        </w:rPr>
+        <w:t xml:space="preserve"> most important features: </w:t>
+      </w:r>
+      <w:r>
+        <w:t xml:space="preserve">In-store book listing, search by </w:t>
+      </w:r>
+      <w:proofErr w:type="spellStart"/>
+      <w:r>
+        <w:t>GenreFeature</w:t>
+      </w:r>
+      <w:proofErr w:type="spellEnd"/>
+      <w:r>
+        <w:t xml:space="preserve">(s) the persona </w:t>
+      </w:r>
+    </w:p>
+    <w:p>
+      <w:pPr>
+        <w:rPr>
+          <w:b/>
+          <w:bCs/>
+        </w:rPr>
+      </w:pPr>
+      <w:r>
+        <w:rPr>
+          <w:b/>
+          <w:bCs/>
+        </w:rPr>
+        <w:t>would not use often:</w:t>
+      </w:r>
+      <w:r>
+        <w:rPr>
+          <w:b/>
+          <w:bCs/>
+        </w:rPr>
+        <w:t xml:space="preserve"> </w:t>
+      </w:r>
+      <w:r>
+        <w:t>Wish List (she keeps her written down)</w:t>
+      </w:r>
+    </w:p>
+    <w:p>
+      <w:r>
+        <w:rPr>
+          <w:b/>
+          <w:bCs/>
+        </w:rPr>
+        <w:t xml:space="preserve">Genre of Book They Enjoy </w:t>
+      </w:r>
+      <w:proofErr w:type="gramStart"/>
+      <w:r>
+        <w:rPr>
+          <w:b/>
+          <w:bCs/>
+        </w:rPr>
+        <w:t>The</w:t>
+      </w:r>
+      <w:proofErr w:type="gramEnd"/>
+      <w:r>
+        <w:rPr>
+          <w:b/>
+          <w:bCs/>
+        </w:rPr>
+        <w:t xml:space="preserve"> Most: </w:t>
+      </w:r>
+      <w:r>
+        <w:t>Romance</w:t>
+      </w:r>
+    </w:p>
+    <w:p/>
+    <w:p>
+      <w:r>
+        <w:rPr>
+          <w:noProof/>
+        </w:rPr>
+        <w:drawing>
+          <wp:inline distT="0" distB="0" distL="0" distR="0" wp14:anchorId="0DB829FD" wp14:editId="01881AA6">
+            <wp:extent cx="2582883" cy="1721922"/>
+            <wp:effectExtent l="0" t="0" r="8255" b="0"/>
+            <wp:docPr id="10" name="Picture 10" descr="Free Happy ethnic woman sitting at table with laptop Stock Photo"/>
+            <wp:cNvGraphicFramePr>
+              <a:graphicFrameLocks xmlns:a="http://schemas.openxmlformats.org/drawingml/2006/main" noChangeAspect="1"/>
+            </wp:cNvGraphicFramePr>
+            <a:graphic xmlns:a="http://schemas.openxmlformats.org/drawingml/2006/main">
+              <a:graphicData uri="http://schemas.openxmlformats.org/drawingml/2006/picture">
+                <pic:pic xmlns:pic="http://schemas.openxmlformats.org/drawingml/2006/picture">
+                  <pic:nvPicPr>
+                    <pic:cNvPr id="0" name="Picture 15" descr="Free Happy ethnic woman sitting at table with laptop Stock Photo"/>
+                    <pic:cNvPicPr>
+                      <a:picLocks noChangeAspect="1" noChangeArrowheads="1"/>
+                    </pic:cNvPicPr>
+                  </pic:nvPicPr>
+                  <pic:blipFill>
+                    <a:blip r:embed="rId16" cstate="print">
+                      <a:extLst>
+                        <a:ext uri="{28A0092B-C50C-407E-A947-70E740481C1C}">
+                          <a14:useLocalDpi xmlns:a14="http://schemas.microsoft.com/office/drawing/2010/main" val="0"/>
+                        </a:ext>
+                      </a:extLst>
+                    </a:blip>
+                    <a:srcRect/>
+                    <a:stretch>
+                      <a:fillRect/>
+                    </a:stretch>
+                  </pic:blipFill>
+                  <pic:spPr bwMode="auto">
+                    <a:xfrm>
+                      <a:off x="0" y="0"/>
+                      <a:ext cx="2586852" cy="1724568"/>
+                    </a:xfrm>
+                    <a:prstGeom prst="rect">
+                      <a:avLst/>
+                    </a:prstGeom>
+                    <a:noFill/>
+                    <a:ln>
+                      <a:noFill/>
+                    </a:ln>
+                  </pic:spPr>
+                </pic:pic>
+              </a:graphicData>
+            </a:graphic>
+          </wp:inline>
+        </w:drawing>
+      </w:r>
+    </w:p>
+    <w:p>
+      <w:r>
+        <w:t>(</w:t>
+      </w:r>
+      <w:proofErr w:type="spellStart"/>
+      <w:r>
+        <w:t>Piacquadio</w:t>
+      </w:r>
+      <w:proofErr w:type="spellEnd"/>
+      <w:r>
+        <w:t>, 2019)</w:t>
+      </w:r>
+    </w:p>
+    <w:p/>
+    <w:p>
+      <w:r>
+        <w:rPr>
+          <w:b/>
+          <w:bCs/>
+        </w:rPr>
+        <w:t>Name</w:t>
+      </w:r>
+      <w:r>
+        <w:t xml:space="preserve">: Cristina </w:t>
+      </w:r>
+    </w:p>
+    <w:p>
+      <w:r>
+        <w:rPr>
+          <w:b/>
+          <w:bCs/>
+        </w:rPr>
+        <w:t>Role</w:t>
+      </w:r>
+      <w:r>
+        <w:t xml:space="preserve">: Customer </w:t>
+      </w:r>
+    </w:p>
+    <w:p>
+      <w:r>
+        <w:rPr>
+          <w:b/>
+          <w:bCs/>
+        </w:rPr>
+        <w:t>Characteristics</w:t>
+      </w:r>
+      <w:r>
+        <w:t xml:space="preserve">: Young, nice, shy, enjoys things being simplistic and not too complicated. Computer Skills: Medium, has some knowledge but not a lot. </w:t>
+      </w:r>
+    </w:p>
+    <w:p>
+      <w:r>
+        <w:rPr>
+          <w:b/>
+          <w:bCs/>
+        </w:rPr>
+        <w:t>Features Commonly Used</w:t>
+      </w:r>
+      <w:r>
+        <w:t xml:space="preserve">: Searching for books, adding books to a wish list, showing a listing of books by the author. </w:t>
+      </w:r>
+    </w:p>
+    <w:p>
+      <w:r>
+        <w:rPr>
+          <w:b/>
+          <w:bCs/>
+        </w:rPr>
+        <w:t>Features not likely used</w:t>
+      </w:r>
+      <w:r>
+        <w:t xml:space="preserve">: Searching for book by </w:t>
+      </w:r>
+      <w:proofErr w:type="spellStart"/>
+      <w:r>
+        <w:t>BookId</w:t>
+      </w:r>
+      <w:proofErr w:type="spellEnd"/>
+      <w:r>
+        <w:t xml:space="preserve">. </w:t>
+      </w:r>
+    </w:p>
+    <w:p>
+      <w:r>
+        <w:rPr>
+          <w:b/>
+          <w:bCs/>
+        </w:rPr>
+        <w:t>Needs</w:t>
+      </w:r>
+      <w:r>
+        <w:t xml:space="preserve">: Login area clearly marked, hours of operation, address, for it to be simplistic, not complicated. </w:t>
+      </w:r>
+    </w:p>
+    <w:p>
+      <w:r>
+        <w:rPr>
+          <w:b/>
+          <w:bCs/>
+        </w:rPr>
+        <w:t>Genre</w:t>
+      </w:r>
+      <w:r>
+        <w:t>: Romance, Fantasy</w:t>
+      </w:r>
     </w:p>
     <w:p>
       <w:pPr>
@@ -3269,42 +4299,218 @@
       </w:r>
     </w:p>
     <w:p>
-      <w:pPr>
-        <w:rPr>
-          <w:i/>
-          <w:iCs/>
-          <w:color w:val="FF0000"/>
-        </w:rPr>
-      </w:pPr>
-      <w:r>
-        <w:rPr>
-          <w:i/>
-          <w:iCs/>
-          <w:color w:val="FF0000"/>
-        </w:rPr>
-        <w:t>[</w:t>
-      </w:r>
-      <w:r>
-        <w:rPr>
-          <w:i/>
-          <w:iCs/>
-          <w:color w:val="FF0000"/>
-        </w:rPr>
-        <w:t>Identify the user stories, based on the above personas</w:t>
-      </w:r>
-      <w:r>
-        <w:rPr>
-          <w:i/>
-          <w:iCs/>
-          <w:color w:val="FF0000"/>
-        </w:rPr>
-        <w:t>]</w:t>
+      <w:r>
+        <w:t>1 most important 5 least important</w:t>
       </w:r>
     </w:p>
     <w:p>
       <w:pPr>
         <w:pStyle w:val="Heading2"/>
-      </w:pPr>
+        <w:rPr>
+          <w:b w:val="0"/>
+          <w:bCs/>
+        </w:rPr>
+      </w:pPr>
+      <w:r>
+        <w:t>User Story 1</w:t>
+      </w:r>
+      <w:r>
+        <w:rPr>
+          <w:b w:val="0"/>
+          <w:bCs/>
+        </w:rPr>
+        <w:t>:</w:t>
+      </w:r>
+    </w:p>
+    <w:p>
+      <w:r>
+        <w:t>3</w:t>
+      </w:r>
+      <w:r>
+        <w:t xml:space="preserve"> As a user I would need a way to search for books by title so I can search specific </w:t>
+      </w:r>
+      <w:proofErr w:type="gramStart"/>
+      <w:r>
+        <w:t>books</w:t>
+      </w:r>
+      <w:proofErr w:type="gramEnd"/>
+    </w:p>
+    <w:p>
+      <w:r>
+        <w:t>2</w:t>
+      </w:r>
+      <w:r>
+        <w:t xml:space="preserve"> As a user I would need a way to search for books by genre so I can find car </w:t>
+      </w:r>
+      <w:proofErr w:type="gramStart"/>
+      <w:r>
+        <w:t>books</w:t>
+      </w:r>
+      <w:proofErr w:type="gramEnd"/>
+    </w:p>
+    <w:p>
+      <w:r>
+        <w:t>5</w:t>
+      </w:r>
+      <w:r>
+        <w:t xml:space="preserve"> As a user I would like a way for it to save my recent searches so I can find them again </w:t>
+      </w:r>
+      <w:proofErr w:type="gramStart"/>
+      <w:r>
+        <w:t>later</w:t>
+      </w:r>
+      <w:proofErr w:type="gramEnd"/>
+    </w:p>
+    <w:p>
+      <w:r>
+        <w:lastRenderedPageBreak/>
+        <w:t>4</w:t>
+      </w:r>
+      <w:r>
+        <w:t xml:space="preserve"> As a user I would need to see the store location and hours of operations so I can go pick up my </w:t>
+      </w:r>
+      <w:proofErr w:type="gramStart"/>
+      <w:r>
+        <w:t>books</w:t>
+      </w:r>
+      <w:proofErr w:type="gramEnd"/>
+    </w:p>
+    <w:p>
+      <w:r>
+        <w:t>1</w:t>
+      </w:r>
+      <w:r>
+        <w:t xml:space="preserve"> As a user I would need a way to see if the book is available so I can reserve the </w:t>
+      </w:r>
+      <w:proofErr w:type="gramStart"/>
+      <w:r>
+        <w:t>book</w:t>
+      </w:r>
+      <w:proofErr w:type="gramEnd"/>
+    </w:p>
+    <w:p/>
+    <w:p>
+      <w:r>
+        <w:rPr>
+          <w:b/>
+          <w:bCs/>
+        </w:rPr>
+        <w:t>User Story 2</w:t>
+      </w:r>
+      <w:r>
+        <w:t>:</w:t>
+      </w:r>
+    </w:p>
+    <w:p>
+      <w:r>
+        <w:t xml:space="preserve">1 </w:t>
+      </w:r>
+      <w:r>
+        <w:t>As a user, I need a simple registration process that has an intuitive process that guides me each step of the way.</w:t>
+      </w:r>
+    </w:p>
+    <w:p>
+      <w:r>
+        <w:t xml:space="preserve">4 </w:t>
+      </w:r>
+      <w:r>
+        <w:t>As a user, I need written tips next to each step of the process to help me understand how to use the functionality of the website</w:t>
+      </w:r>
+      <w:r>
+        <w:t>.</w:t>
+      </w:r>
+    </w:p>
+    <w:p>
+      <w:r>
+        <w:t xml:space="preserve">3 </w:t>
+      </w:r>
+      <w:r>
+        <w:t xml:space="preserve">As a user, I need an accurate listing of the books that are in-store as I don’t make it to the </w:t>
+      </w:r>
+      <w:proofErr w:type="gramStart"/>
+      <w:r>
+        <w:t>book store</w:t>
+      </w:r>
+      <w:proofErr w:type="gramEnd"/>
+      <w:r>
+        <w:t xml:space="preserve"> often and don’t want to waste time.</w:t>
+      </w:r>
+    </w:p>
+    <w:p>
+      <w:r>
+        <w:t xml:space="preserve">2 </w:t>
+      </w:r>
+      <w:r>
+        <w:t>As a user, I need the web font to be large enough to be able to read.</w:t>
+      </w:r>
+    </w:p>
+    <w:p>
+      <w:r>
+        <w:t xml:space="preserve">5 </w:t>
+      </w:r>
+      <w:r>
+        <w:t>As a user, I need a link to my favorite genres from previous searches.</w:t>
+      </w:r>
+    </w:p>
+    <w:p>
+      <w:r>
+        <w:rPr>
+          <w:b/>
+          <w:bCs/>
+        </w:rPr>
+        <w:t>User Story 3</w:t>
+      </w:r>
+      <w:r>
+        <w:t>:</w:t>
+      </w:r>
+    </w:p>
+    <w:p>
+      <w:r>
+        <w:t xml:space="preserve">1 </w:t>
+      </w:r>
+      <w:r>
+        <w:t>As a user, I would need an application that is simple and not too complicated. I can search and easily find what I am looking for.</w:t>
+      </w:r>
+    </w:p>
+    <w:p>
+      <w:r>
+        <w:t xml:space="preserve">3 </w:t>
+      </w:r>
+      <w:r>
+        <w:t xml:space="preserve">I am shy, so as a user, I would prefer a way that allows me to avoid talking to people on the phone. </w:t>
+      </w:r>
+      <w:proofErr w:type="spellStart"/>
+      <w:r>
+        <w:t>I.e</w:t>
+      </w:r>
+      <w:proofErr w:type="spellEnd"/>
+      <w:r>
+        <w:t>: a link or page that gives me all the information needed.</w:t>
+      </w:r>
+    </w:p>
+    <w:p>
+      <w:r>
+        <w:t xml:space="preserve">4 </w:t>
+      </w:r>
+      <w:r>
+        <w:t xml:space="preserve">As a user, I would need a way to search for books either by the title themselves or genre. </w:t>
+      </w:r>
+    </w:p>
+    <w:p>
+      <w:r>
+        <w:t xml:space="preserve">2 </w:t>
+      </w:r>
+      <w:r>
+        <w:t>As a user, I would need a way to search up a listing of books by an author I like so it is easier for me to put them on my wish list.</w:t>
+      </w:r>
+    </w:p>
+    <w:p>
+      <w:r>
+        <w:t xml:space="preserve">5 </w:t>
+      </w:r>
+      <w:r>
+        <w:t>As a user, I would need the login area clearly marked so it is easy for me to login and look for books.</w:t>
+      </w:r>
     </w:p>
     <w:p>
       <w:pPr>
@@ -3323,6 +4529,813 @@
         <w:t xml:space="preserve"> </w:t>
       </w:r>
     </w:p>
+    <w:tbl>
+      <w:tblPr>
+        <w:tblStyle w:val="TableGrid"/>
+        <w:tblW w:w="0" w:type="auto"/>
+        <w:tblLook w:val="04A0" w:firstRow="1" w:lastRow="0" w:firstColumn="1" w:lastColumn="0" w:noHBand="0" w:noVBand="1"/>
+      </w:tblPr>
+      <w:tblGrid>
+        <w:gridCol w:w="2337"/>
+        <w:gridCol w:w="2337"/>
+        <w:gridCol w:w="2338"/>
+        <w:gridCol w:w="2338"/>
+      </w:tblGrid>
+      <w:tr>
+        <w:tc>
+          <w:tcPr>
+            <w:tcW w:w="2337" w:type="dxa"/>
+          </w:tcPr>
+          <w:p>
+            <w:r>
+              <w:t>User Story</w:t>
+            </w:r>
+          </w:p>
+        </w:tc>
+        <w:tc>
+          <w:tcPr>
+            <w:tcW w:w="2337" w:type="dxa"/>
+          </w:tcPr>
+          <w:p>
+            <w:r>
+              <w:t>Importance 1-5</w:t>
+            </w:r>
+          </w:p>
+        </w:tc>
+        <w:tc>
+          <w:tcPr>
+            <w:tcW w:w="2338" w:type="dxa"/>
+          </w:tcPr>
+          <w:p>
+            <w:r>
+              <w:t>Story Points</w:t>
+            </w:r>
+            <w:r>
+              <w:t>1,2,3,5,8</w:t>
+            </w:r>
+          </w:p>
+        </w:tc>
+        <w:tc>
+          <w:tcPr>
+            <w:tcW w:w="2338" w:type="dxa"/>
+          </w:tcPr>
+          <w:p>
+            <w:r>
+              <w:t>Time Estimation</w:t>
+            </w:r>
+            <w:r>
+              <w:t xml:space="preserve"> in </w:t>
+            </w:r>
+            <w:proofErr w:type="spellStart"/>
+            <w:r>
+              <w:t>hrs</w:t>
+            </w:r>
+            <w:proofErr w:type="spellEnd"/>
+          </w:p>
+        </w:tc>
+      </w:tr>
+      <w:tr>
+        <w:tc>
+          <w:tcPr>
+            <w:tcW w:w="2337" w:type="dxa"/>
+          </w:tcPr>
+          <w:p>
+            <w:r>
+              <w:t>1</w:t>
+            </w:r>
+          </w:p>
+        </w:tc>
+        <w:tc>
+          <w:tcPr>
+            <w:tcW w:w="2337" w:type="dxa"/>
+          </w:tcPr>
+          <w:p>
+            <w:r>
+              <w:t>1</w:t>
+            </w:r>
+          </w:p>
+        </w:tc>
+        <w:tc>
+          <w:tcPr>
+            <w:tcW w:w="2338" w:type="dxa"/>
+          </w:tcPr>
+          <w:p>
+            <w:r>
+              <w:t>1</w:t>
+            </w:r>
+          </w:p>
+        </w:tc>
+        <w:tc>
+          <w:tcPr>
+            <w:tcW w:w="2338" w:type="dxa"/>
+          </w:tcPr>
+          <w:p>
+            <w:r>
+              <w:t>1</w:t>
+            </w:r>
+          </w:p>
+        </w:tc>
+      </w:tr>
+      <w:tr>
+        <w:tc>
+          <w:tcPr>
+            <w:tcW w:w="2337" w:type="dxa"/>
+          </w:tcPr>
+          <w:p>
+            <w:r>
+              <w:t>1</w:t>
+            </w:r>
+          </w:p>
+        </w:tc>
+        <w:tc>
+          <w:tcPr>
+            <w:tcW w:w="2337" w:type="dxa"/>
+          </w:tcPr>
+          <w:p>
+            <w:r>
+              <w:t>2</w:t>
+            </w:r>
+          </w:p>
+        </w:tc>
+        <w:tc>
+          <w:tcPr>
+            <w:tcW w:w="2338" w:type="dxa"/>
+          </w:tcPr>
+          <w:p>
+            <w:r>
+              <w:t>1</w:t>
+            </w:r>
+          </w:p>
+        </w:tc>
+        <w:tc>
+          <w:tcPr>
+            <w:tcW w:w="2338" w:type="dxa"/>
+          </w:tcPr>
+          <w:p>
+            <w:r>
+              <w:t>1</w:t>
+            </w:r>
+          </w:p>
+        </w:tc>
+      </w:tr>
+      <w:tr>
+        <w:tc>
+          <w:tcPr>
+            <w:tcW w:w="2337" w:type="dxa"/>
+          </w:tcPr>
+          <w:p>
+            <w:r>
+              <w:t>1</w:t>
+            </w:r>
+          </w:p>
+        </w:tc>
+        <w:tc>
+          <w:tcPr>
+            <w:tcW w:w="2337" w:type="dxa"/>
+          </w:tcPr>
+          <w:p>
+            <w:r>
+              <w:t>3</w:t>
+            </w:r>
+          </w:p>
+        </w:tc>
+        <w:tc>
+          <w:tcPr>
+            <w:tcW w:w="2338" w:type="dxa"/>
+          </w:tcPr>
+          <w:p>
+            <w:r>
+              <w:t>1</w:t>
+            </w:r>
+          </w:p>
+        </w:tc>
+        <w:tc>
+          <w:tcPr>
+            <w:tcW w:w="2338" w:type="dxa"/>
+          </w:tcPr>
+          <w:p>
+            <w:r>
+              <w:t>1</w:t>
+            </w:r>
+          </w:p>
+        </w:tc>
+      </w:tr>
+      <w:tr>
+        <w:tc>
+          <w:tcPr>
+            <w:tcW w:w="2337" w:type="dxa"/>
+          </w:tcPr>
+          <w:p>
+            <w:r>
+              <w:t>1</w:t>
+            </w:r>
+          </w:p>
+        </w:tc>
+        <w:tc>
+          <w:tcPr>
+            <w:tcW w:w="2337" w:type="dxa"/>
+          </w:tcPr>
+          <w:p>
+            <w:r>
+              <w:t>4</w:t>
+            </w:r>
+          </w:p>
+        </w:tc>
+        <w:tc>
+          <w:tcPr>
+            <w:tcW w:w="2338" w:type="dxa"/>
+          </w:tcPr>
+          <w:p>
+            <w:r>
+              <w:t>8</w:t>
+            </w:r>
+          </w:p>
+        </w:tc>
+        <w:tc>
+          <w:tcPr>
+            <w:tcW w:w="2338" w:type="dxa"/>
+          </w:tcPr>
+          <w:p>
+            <w:r>
+              <w:t>8</w:t>
+            </w:r>
+          </w:p>
+        </w:tc>
+      </w:tr>
+      <w:tr>
+        <w:tc>
+          <w:tcPr>
+            <w:tcW w:w="2337" w:type="dxa"/>
+          </w:tcPr>
+          <w:p>
+            <w:r>
+              <w:t>1</w:t>
+            </w:r>
+          </w:p>
+        </w:tc>
+        <w:tc>
+          <w:tcPr>
+            <w:tcW w:w="2337" w:type="dxa"/>
+          </w:tcPr>
+          <w:p>
+            <w:r>
+              <w:t>5</w:t>
+            </w:r>
+          </w:p>
+        </w:tc>
+        <w:tc>
+          <w:tcPr>
+            <w:tcW w:w="2338" w:type="dxa"/>
+          </w:tcPr>
+          <w:p>
+            <w:r>
+              <w:t>5</w:t>
+            </w:r>
+          </w:p>
+        </w:tc>
+        <w:tc>
+          <w:tcPr>
+            <w:tcW w:w="2338" w:type="dxa"/>
+          </w:tcPr>
+          <w:p>
+            <w:r>
+              <w:t>4</w:t>
+            </w:r>
+          </w:p>
+        </w:tc>
+      </w:tr>
+      <w:tr>
+        <w:tc>
+          <w:tcPr>
+            <w:tcW w:w="2337" w:type="dxa"/>
+          </w:tcPr>
+          <w:p>
+            <w:r>
+              <w:t>2</w:t>
+            </w:r>
+          </w:p>
+        </w:tc>
+        <w:tc>
+          <w:tcPr>
+            <w:tcW w:w="2337" w:type="dxa"/>
+          </w:tcPr>
+          <w:p>
+            <w:r>
+              <w:t>1</w:t>
+            </w:r>
+          </w:p>
+        </w:tc>
+        <w:tc>
+          <w:tcPr>
+            <w:tcW w:w="2338" w:type="dxa"/>
+          </w:tcPr>
+          <w:p>
+            <w:r>
+              <w:t>8</w:t>
+            </w:r>
+          </w:p>
+        </w:tc>
+        <w:tc>
+          <w:tcPr>
+            <w:tcW w:w="2338" w:type="dxa"/>
+          </w:tcPr>
+          <w:p>
+            <w:r>
+              <w:t>8</w:t>
+            </w:r>
+          </w:p>
+        </w:tc>
+      </w:tr>
+      <w:tr>
+        <w:tc>
+          <w:tcPr>
+            <w:tcW w:w="2337" w:type="dxa"/>
+          </w:tcPr>
+          <w:p>
+            <w:r>
+              <w:t>2</w:t>
+            </w:r>
+          </w:p>
+        </w:tc>
+        <w:tc>
+          <w:tcPr>
+            <w:tcW w:w="2337" w:type="dxa"/>
+          </w:tcPr>
+          <w:p>
+            <w:r>
+              <w:t>2</w:t>
+            </w:r>
+          </w:p>
+        </w:tc>
+        <w:tc>
+          <w:tcPr>
+            <w:tcW w:w="2338" w:type="dxa"/>
+          </w:tcPr>
+          <w:p>
+            <w:r>
+              <w:t>5</w:t>
+            </w:r>
+          </w:p>
+        </w:tc>
+        <w:tc>
+          <w:tcPr>
+            <w:tcW w:w="2338" w:type="dxa"/>
+          </w:tcPr>
+          <w:p>
+            <w:r>
+              <w:t>6</w:t>
+            </w:r>
+          </w:p>
+        </w:tc>
+      </w:tr>
+      <w:tr>
+        <w:tc>
+          <w:tcPr>
+            <w:tcW w:w="2337" w:type="dxa"/>
+          </w:tcPr>
+          <w:p>
+            <w:r>
+              <w:t>2</w:t>
+            </w:r>
+          </w:p>
+        </w:tc>
+        <w:tc>
+          <w:tcPr>
+            <w:tcW w:w="2337" w:type="dxa"/>
+          </w:tcPr>
+          <w:p>
+            <w:r>
+              <w:t>3</w:t>
+            </w:r>
+          </w:p>
+        </w:tc>
+        <w:tc>
+          <w:tcPr>
+            <w:tcW w:w="2338" w:type="dxa"/>
+          </w:tcPr>
+          <w:p>
+            <w:r>
+              <w:t>2</w:t>
+            </w:r>
+          </w:p>
+        </w:tc>
+        <w:tc>
+          <w:tcPr>
+            <w:tcW w:w="2338" w:type="dxa"/>
+          </w:tcPr>
+          <w:p>
+            <w:r>
+              <w:t>4</w:t>
+            </w:r>
+          </w:p>
+        </w:tc>
+      </w:tr>
+      <w:tr>
+        <w:tc>
+          <w:tcPr>
+            <w:tcW w:w="2337" w:type="dxa"/>
+          </w:tcPr>
+          <w:p>
+            <w:r>
+              <w:t>2</w:t>
+            </w:r>
+          </w:p>
+        </w:tc>
+        <w:tc>
+          <w:tcPr>
+            <w:tcW w:w="2337" w:type="dxa"/>
+          </w:tcPr>
+          <w:p>
+            <w:r>
+              <w:t>4</w:t>
+            </w:r>
+          </w:p>
+        </w:tc>
+        <w:tc>
+          <w:tcPr>
+            <w:tcW w:w="2338" w:type="dxa"/>
+          </w:tcPr>
+          <w:p>
+            <w:r>
+              <w:t>1</w:t>
+            </w:r>
+          </w:p>
+        </w:tc>
+        <w:tc>
+          <w:tcPr>
+            <w:tcW w:w="2338" w:type="dxa"/>
+          </w:tcPr>
+          <w:p>
+            <w:r>
+              <w:t>1</w:t>
+            </w:r>
+          </w:p>
+        </w:tc>
+      </w:tr>
+      <w:tr>
+        <w:tc>
+          <w:tcPr>
+            <w:tcW w:w="2337" w:type="dxa"/>
+          </w:tcPr>
+          <w:p>
+            <w:r>
+              <w:lastRenderedPageBreak/>
+              <w:t>2</w:t>
+            </w:r>
+          </w:p>
+        </w:tc>
+        <w:tc>
+          <w:tcPr>
+            <w:tcW w:w="2337" w:type="dxa"/>
+          </w:tcPr>
+          <w:p>
+            <w:r>
+              <w:t>5</w:t>
+            </w:r>
+          </w:p>
+        </w:tc>
+        <w:tc>
+          <w:tcPr>
+            <w:tcW w:w="2338" w:type="dxa"/>
+          </w:tcPr>
+          <w:p>
+            <w:r>
+              <w:t>5</w:t>
+            </w:r>
+          </w:p>
+        </w:tc>
+        <w:tc>
+          <w:tcPr>
+            <w:tcW w:w="2338" w:type="dxa"/>
+          </w:tcPr>
+          <w:p>
+            <w:r>
+              <w:t>4</w:t>
+            </w:r>
+          </w:p>
+        </w:tc>
+      </w:tr>
+      <w:tr>
+        <w:tc>
+          <w:tcPr>
+            <w:tcW w:w="2337" w:type="dxa"/>
+          </w:tcPr>
+          <w:p>
+            <w:r>
+              <w:t>3</w:t>
+            </w:r>
+          </w:p>
+        </w:tc>
+        <w:tc>
+          <w:tcPr>
+            <w:tcW w:w="2337" w:type="dxa"/>
+          </w:tcPr>
+          <w:p>
+            <w:r>
+              <w:t>1</w:t>
+            </w:r>
+          </w:p>
+        </w:tc>
+        <w:tc>
+          <w:tcPr>
+            <w:tcW w:w="2338" w:type="dxa"/>
+          </w:tcPr>
+          <w:p>
+            <w:r>
+              <w:t>8</w:t>
+            </w:r>
+          </w:p>
+        </w:tc>
+        <w:tc>
+          <w:tcPr>
+            <w:tcW w:w="2338" w:type="dxa"/>
+          </w:tcPr>
+          <w:p>
+            <w:r>
+              <w:t>8</w:t>
+            </w:r>
+          </w:p>
+        </w:tc>
+      </w:tr>
+      <w:tr>
+        <w:tc>
+          <w:tcPr>
+            <w:tcW w:w="2337" w:type="dxa"/>
+          </w:tcPr>
+          <w:p>
+            <w:r>
+              <w:t>3</w:t>
+            </w:r>
+          </w:p>
+        </w:tc>
+        <w:tc>
+          <w:tcPr>
+            <w:tcW w:w="2337" w:type="dxa"/>
+          </w:tcPr>
+          <w:p>
+            <w:r>
+              <w:t>2</w:t>
+            </w:r>
+          </w:p>
+        </w:tc>
+        <w:tc>
+          <w:tcPr>
+            <w:tcW w:w="2338" w:type="dxa"/>
+          </w:tcPr>
+          <w:p>
+            <w:r>
+              <w:t>5</w:t>
+            </w:r>
+          </w:p>
+        </w:tc>
+        <w:tc>
+          <w:tcPr>
+            <w:tcW w:w="2338" w:type="dxa"/>
+          </w:tcPr>
+          <w:p>
+            <w:r>
+              <w:t>8</w:t>
+            </w:r>
+          </w:p>
+        </w:tc>
+      </w:tr>
+      <w:tr>
+        <w:tc>
+          <w:tcPr>
+            <w:tcW w:w="2337" w:type="dxa"/>
+          </w:tcPr>
+          <w:p>
+            <w:r>
+              <w:t>3</w:t>
+            </w:r>
+          </w:p>
+        </w:tc>
+        <w:tc>
+          <w:tcPr>
+            <w:tcW w:w="2337" w:type="dxa"/>
+          </w:tcPr>
+          <w:p>
+            <w:r>
+              <w:t>3</w:t>
+            </w:r>
+          </w:p>
+        </w:tc>
+        <w:tc>
+          <w:tcPr>
+            <w:tcW w:w="2338" w:type="dxa"/>
+          </w:tcPr>
+          <w:p>
+            <w:r>
+              <w:t>3</w:t>
+            </w:r>
+          </w:p>
+        </w:tc>
+        <w:tc>
+          <w:tcPr>
+            <w:tcW w:w="2338" w:type="dxa"/>
+          </w:tcPr>
+          <w:p>
+            <w:r>
+              <w:t>5</w:t>
+            </w:r>
+          </w:p>
+        </w:tc>
+      </w:tr>
+      <w:tr>
+        <w:tc>
+          <w:tcPr>
+            <w:tcW w:w="2337" w:type="dxa"/>
+          </w:tcPr>
+          <w:p>
+            <w:r>
+              <w:t>3</w:t>
+            </w:r>
+          </w:p>
+        </w:tc>
+        <w:tc>
+          <w:tcPr>
+            <w:tcW w:w="2337" w:type="dxa"/>
+          </w:tcPr>
+          <w:p>
+            <w:r>
+              <w:t>4</w:t>
+            </w:r>
+          </w:p>
+        </w:tc>
+        <w:tc>
+          <w:tcPr>
+            <w:tcW w:w="2338" w:type="dxa"/>
+          </w:tcPr>
+          <w:p>
+            <w:r>
+              <w:t>1</w:t>
+            </w:r>
+          </w:p>
+        </w:tc>
+        <w:tc>
+          <w:tcPr>
+            <w:tcW w:w="2338" w:type="dxa"/>
+          </w:tcPr>
+          <w:p>
+            <w:r>
+              <w:t>1</w:t>
+            </w:r>
+          </w:p>
+        </w:tc>
+      </w:tr>
+      <w:tr>
+        <w:tc>
+          <w:tcPr>
+            <w:tcW w:w="2337" w:type="dxa"/>
+          </w:tcPr>
+          <w:p>
+            <w:r>
+              <w:t>3</w:t>
+            </w:r>
+          </w:p>
+        </w:tc>
+        <w:tc>
+          <w:tcPr>
+            <w:tcW w:w="2337" w:type="dxa"/>
+          </w:tcPr>
+          <w:p>
+            <w:r>
+              <w:t>5</w:t>
+            </w:r>
+          </w:p>
+        </w:tc>
+        <w:tc>
+          <w:tcPr>
+            <w:tcW w:w="2338" w:type="dxa"/>
+          </w:tcPr>
+          <w:p>
+            <w:r>
+              <w:t>2</w:t>
+            </w:r>
+          </w:p>
+        </w:tc>
+        <w:tc>
+          <w:tcPr>
+            <w:tcW w:w="2338" w:type="dxa"/>
+          </w:tcPr>
+          <w:p>
+            <w:r>
+              <w:t>1</w:t>
+            </w:r>
+          </w:p>
+        </w:tc>
+      </w:tr>
+    </w:tbl>
+    <w:p/>
+    <w:p/>
+    <w:p/>
+    <w:p>
+      <w:pPr>
+        <w:pStyle w:val="Heading1"/>
+      </w:pPr>
+      <w:bookmarkStart w:id="6" w:name="_Toc32226129"/>
+      <w:r>
+        <w:t xml:space="preserve">SECTION 2: </w:t>
+      </w:r>
+      <w:r>
+        <w:t>PROCESS DESIGN</w:t>
+      </w:r>
+      <w:bookmarkEnd w:id="6"/>
+    </w:p>
+    <w:p/>
+    <w:p>
+      <w:pPr>
+        <w:pStyle w:val="Heading2"/>
+      </w:pPr>
+      <w:bookmarkStart w:id="7" w:name="_Toc32226130"/>
+      <w:r>
+        <w:t>2.1.</w:t>
+      </w:r>
+      <w:r>
+        <w:tab/>
+        <w:t>Prototypes</w:t>
+      </w:r>
+      <w:bookmarkEnd w:id="7"/>
+      <w:r>
+        <w:t xml:space="preserve"> </w:t>
+      </w:r>
+    </w:p>
+    <w:p>
+      <w:r>
+        <w:rPr>
+          <w:noProof/>
+        </w:rPr>
+        <w:drawing>
+          <wp:inline distT="0" distB="0" distL="0" distR="0" wp14:anchorId="482F8B06" wp14:editId="69BC2885">
+            <wp:extent cx="5943600" cy="4130675"/>
+            <wp:effectExtent l="0" t="0" r="0" b="3175"/>
+            <wp:docPr id="12" name="Picture 12" descr="Diagram&#10;&#10;Description automatically generated with medium confidence"/>
+            <wp:cNvGraphicFramePr>
+              <a:graphicFrameLocks xmlns:a="http://schemas.openxmlformats.org/drawingml/2006/main" noChangeAspect="1"/>
+            </wp:cNvGraphicFramePr>
+            <a:graphic xmlns:a="http://schemas.openxmlformats.org/drawingml/2006/main">
+              <a:graphicData uri="http://schemas.openxmlformats.org/drawingml/2006/picture">
+                <pic:pic xmlns:pic="http://schemas.openxmlformats.org/drawingml/2006/picture">
+                  <pic:nvPicPr>
+                    <pic:cNvPr id="12" name="Picture 12" descr="Diagram&#10;&#10;Description automatically generated with medium confidence"/>
+                    <pic:cNvPicPr>
+                      <a:picLocks noChangeAspect="1" noChangeArrowheads="1"/>
+                    </pic:cNvPicPr>
+                  </pic:nvPicPr>
+                  <pic:blipFill>
+                    <a:blip r:embed="rId17" cstate="print">
+                      <a:extLst>
+                        <a:ext uri="{28A0092B-C50C-407E-A947-70E740481C1C}">
+                          <a14:useLocalDpi xmlns:a14="http://schemas.microsoft.com/office/drawing/2010/main" val="0"/>
+                        </a:ext>
+                      </a:extLst>
+                    </a:blip>
+                    <a:srcRect/>
+                    <a:stretch>
+                      <a:fillRect/>
+                    </a:stretch>
+                  </pic:blipFill>
+                  <pic:spPr bwMode="auto">
+                    <a:xfrm>
+                      <a:off x="0" y="0"/>
+                      <a:ext cx="5943600" cy="4130675"/>
+                    </a:xfrm>
+                    <a:prstGeom prst="rect">
+                      <a:avLst/>
+                    </a:prstGeom>
+                    <a:noFill/>
+                    <a:ln>
+                      <a:noFill/>
+                    </a:ln>
+                  </pic:spPr>
+                </pic:pic>
+              </a:graphicData>
+            </a:graphic>
+          </wp:inline>
+        </w:drawing>
+      </w:r>
+    </w:p>
+    <w:p>
+      <w:pPr>
+        <w:rPr>
+          <w:color w:val="FF0000"/>
+        </w:rPr>
+      </w:pPr>
+    </w:p>
+    <w:p>
+      <w:pPr>
+        <w:pStyle w:val="Heading2"/>
+      </w:pPr>
+      <w:bookmarkStart w:id="8" w:name="_Toc32226131"/>
+      <w:r>
+        <w:t>2.2.</w:t>
+      </w:r>
+      <w:r>
+        <w:tab/>
+        <w:t>ORD (Object Relational Diagram(s)</w:t>
+      </w:r>
+      <w:bookmarkEnd w:id="8"/>
+    </w:p>
     <w:p>
       <w:pPr>
         <w:rPr>
@@ -3345,7 +5358,7 @@
           <w:iCs/>
           <w:color w:val="FF0000"/>
         </w:rPr>
-        <w:t>Given the above user stories, identify the appropriate story points/time estimations</w:t>
+        <w:t>Create an ORD based on the proposed business rules</w:t>
       </w:r>
       <w:r>
         <w:rPr>
@@ -3358,67 +5371,46 @@
     </w:p>
     <w:p>
       <w:pPr>
-        <w:pStyle w:val="Heading1"/>
-      </w:pPr>
-    </w:p>
-    <w:p/>
-    <w:p/>
-    <w:p/>
-    <w:p>
-      <w:pPr>
-        <w:pStyle w:val="Heading1"/>
-      </w:pPr>
-      <w:bookmarkStart w:id="6" w:name="_Toc32226129"/>
-      <w:r>
-        <w:lastRenderedPageBreak/>
-        <w:t xml:space="preserve">SECTION 2: </w:t>
-      </w:r>
-      <w:r>
-        <w:t>PROCESS DESIGN</w:t>
-      </w:r>
-      <w:bookmarkEnd w:id="6"/>
-    </w:p>
-    <w:p/>
-    <w:p>
-      <w:pPr>
-        <w:pStyle w:val="Heading2"/>
-      </w:pPr>
-      <w:bookmarkStart w:id="7" w:name="_Toc32226130"/>
-      <w:r>
-        <w:t>2.1.</w:t>
-      </w:r>
-      <w:r>
-        <w:tab/>
-        <w:t>Prototypes</w:t>
-      </w:r>
-      <w:bookmarkEnd w:id="7"/>
-      <w:r>
-        <w:t xml:space="preserve"> </w:t>
-      </w:r>
-    </w:p>
-    <w:p>
-      <w:pPr>
         <w:rPr>
           <w:i/>
           <w:iCs/>
           <w:color w:val="FF0000"/>
         </w:rPr>
       </w:pPr>
-      <w:r>
+    </w:p>
+    <w:p>
+      <w:pPr>
+        <w:pStyle w:val="Heading2"/>
+      </w:pPr>
+      <w:bookmarkStart w:id="9" w:name="_Toc32226132"/>
+      <w:r>
+        <w:lastRenderedPageBreak/>
+        <w:t>2.3.</w:t>
+      </w:r>
+      <w:r>
+        <w:tab/>
+        <w:t xml:space="preserve">NoSQL Document </w:t>
+      </w:r>
+      <w:r>
+        <w:t>Diagram</w:t>
+      </w:r>
+      <w:bookmarkEnd w:id="9"/>
+    </w:p>
+    <w:p>
+      <w:pPr>
         <w:rPr>
           <w:i/>
           <w:iCs/>
           <w:color w:val="FF0000"/>
         </w:rPr>
-        <w:t>[</w:t>
-      </w:r>
+      </w:pPr>
       <w:r>
         <w:rPr>
           <w:i/>
           <w:iCs/>
           <w:color w:val="FF0000"/>
         </w:rPr>
-        <w:t>Make sure the prototypes cover ever</w:t>
+        <w:t>[</w:t>
       </w:r>
       <w:r>
         <w:rPr>
@@ -3426,7 +5418,7 @@
           <w:iCs/>
           <w:color w:val="FF0000"/>
         </w:rPr>
-        <w:t>y</w:t>
+        <w:t>Cover</w:t>
       </w:r>
       <w:r>
         <w:rPr>
@@ -3434,7 +5426,7 @@
           <w:iCs/>
           <w:color w:val="FF0000"/>
         </w:rPr>
-        <w:t xml:space="preserve"> page</w:t>
+        <w:t>t</w:t>
       </w:r>
       <w:r>
         <w:rPr>
@@ -3442,7 +5434,7 @@
           <w:iCs/>
           <w:color w:val="FF0000"/>
         </w:rPr>
-        <w:t>/dialog/message</w:t>
+        <w:t xml:space="preserve"> the above ORD into a NoSQL Document Diagram</w:t>
       </w:r>
       <w:r>
         <w:rPr>
@@ -3450,7 +5442,7 @@
           <w:iCs/>
           <w:color w:val="FF0000"/>
         </w:rPr>
-        <w:t xml:space="preserve"> in the proposed solution)</w:t>
+        <w:t>]</w:t>
       </w:r>
     </w:p>
     <w:p>
@@ -3466,15 +5458,15 @@
       <w:pPr>
         <w:pStyle w:val="Heading2"/>
       </w:pPr>
-      <w:bookmarkStart w:id="8" w:name="_Toc32226131"/>
-      <w:r>
-        <w:t>2.2.</w:t>
+      <w:bookmarkStart w:id="10" w:name="_Toc32226133"/>
+      <w:r>
+        <w:t>2.4.</w:t>
       </w:r>
       <w:r>
         <w:tab/>
-        <w:t>ORD (Object Relational Diagram(s)</w:t>
-      </w:r>
-      <w:bookmarkEnd w:id="8"/>
+        <w:t>NoSQL Data Structure</w:t>
+      </w:r>
+      <w:bookmarkEnd w:id="10"/>
     </w:p>
     <w:p>
       <w:pPr>
@@ -3498,7 +5490,7 @@
           <w:iCs/>
           <w:color w:val="FF0000"/>
         </w:rPr>
-        <w:t>Create an ORD based on the proposed business rules</w:t>
+        <w:t>Cover</w:t>
       </w:r>
       <w:r>
         <w:rPr>
@@ -3506,74 +5498,88 @@
           <w:iCs/>
           <w:color w:val="FF0000"/>
         </w:rPr>
-        <w:t>]</w:t>
-      </w:r>
-    </w:p>
-    <w:p>
-      <w:pPr>
+        <w:t>t</w:t>
+      </w:r>
+      <w:r>
         <w:rPr>
           <w:i/>
           <w:iCs/>
           <w:color w:val="FF0000"/>
         </w:rPr>
-      </w:pPr>
-    </w:p>
-    <w:p>
-      <w:pPr>
-        <w:pStyle w:val="Heading2"/>
-      </w:pPr>
-      <w:bookmarkStart w:id="9" w:name="_Toc32226132"/>
-      <w:r>
-        <w:t>2.3.</w:t>
-      </w:r>
-      <w:r>
-        <w:tab/>
-        <w:t xml:space="preserve">NoSQL Document </w:t>
-      </w:r>
-      <w:r>
-        <w:t>Diagram</w:t>
-      </w:r>
-      <w:bookmarkEnd w:id="9"/>
-    </w:p>
-    <w:p>
-      <w:pPr>
+        <w:t xml:space="preserve"> the above NoSQL Document Diagram into a NoSQL Data Structure</w:t>
+      </w:r>
+      <w:r>
         <w:rPr>
           <w:i/>
           <w:iCs/>
           <w:color w:val="FF0000"/>
         </w:rPr>
-      </w:pPr>
+        <w:t xml:space="preserve"> (JSON data)</w:t>
+      </w:r>
       <w:r>
         <w:rPr>
           <w:i/>
           <w:iCs/>
           <w:color w:val="FF0000"/>
         </w:rPr>
-        <w:t>[</w:t>
-      </w:r>
-      <w:r>
+        <w:t>]</w:t>
+      </w:r>
+    </w:p>
+    <w:p>
+      <w:pPr>
         <w:rPr>
           <w:i/>
           <w:iCs/>
           <w:color w:val="FF0000"/>
         </w:rPr>
-        <w:t>Cover</w:t>
-      </w:r>
-      <w:r>
+      </w:pPr>
+    </w:p>
+    <w:p>
+      <w:pPr>
+        <w:pStyle w:val="Heading1"/>
+      </w:pPr>
+      <w:bookmarkStart w:id="11" w:name="_Toc32226134"/>
+      <w:r>
+        <w:t xml:space="preserve">SECTION 3: </w:t>
+      </w:r>
+      <w:r>
+        <w:t>QA TESTING</w:t>
+      </w:r>
+      <w:bookmarkEnd w:id="11"/>
+    </w:p>
+    <w:p/>
+    <w:p>
+      <w:pPr>
+        <w:pStyle w:val="Heading2"/>
+      </w:pPr>
+      <w:bookmarkStart w:id="12" w:name="_Toc32226135"/>
+      <w:r>
+        <w:t>3.1.</w:t>
+      </w:r>
+      <w:r>
+        <w:tab/>
+        <w:t>QA Test Plan</w:t>
+      </w:r>
+      <w:bookmarkEnd w:id="12"/>
+      <w:r>
+        <w:t xml:space="preserve"> </w:t>
+      </w:r>
+    </w:p>
+    <w:p>
+      <w:pPr>
         <w:rPr>
           <w:i/>
           <w:iCs/>
           <w:color w:val="FF0000"/>
         </w:rPr>
-        <w:t>t</w:t>
-      </w:r>
+      </w:pPr>
       <w:r>
         <w:rPr>
           <w:i/>
           <w:iCs/>
           <w:color w:val="FF0000"/>
         </w:rPr>
-        <w:t xml:space="preserve"> the above ORD into a NoSQL Document Diagram</w:t>
+        <w:t>[</w:t>
       </w:r>
       <w:r>
         <w:rPr>
@@ -3581,31 +5587,40 @@
           <w:iCs/>
           <w:color w:val="FF0000"/>
         </w:rPr>
-        <w:t>]</w:t>
-      </w:r>
-    </w:p>
-    <w:p>
-      <w:pPr>
+        <w:t>Weekly Test Cases</w:t>
+      </w:r>
+      <w:r>
         <w:rPr>
           <w:i/>
           <w:iCs/>
           <w:color w:val="FF0000"/>
         </w:rPr>
+        <w:t>]</w:t>
+      </w:r>
+    </w:p>
+    <w:p>
+      <w:pPr>
+        <w:rPr>
+          <w:rFonts w:cs="Times New Roman"/>
+        </w:rPr>
       </w:pPr>
     </w:p>
     <w:p>
       <w:pPr>
         <w:pStyle w:val="Heading2"/>
       </w:pPr>
-      <w:bookmarkStart w:id="10" w:name="_Toc32226133"/>
-      <w:r>
-        <w:t>2.4.</w:t>
+      <w:bookmarkStart w:id="13" w:name="_Toc32226136"/>
+      <w:r>
+        <w:t>3.2.</w:t>
       </w:r>
       <w:r>
         <w:tab/>
-        <w:t>NoSQL Data Structure</w:t>
-      </w:r>
-      <w:bookmarkEnd w:id="10"/>
+        <w:t>Unit Tests</w:t>
+      </w:r>
+      <w:bookmarkEnd w:id="13"/>
+      <w:r>
+        <w:t xml:space="preserve"> </w:t>
+      </w:r>
     </w:p>
     <w:p>
       <w:pPr>
@@ -3629,7 +5644,7 @@
           <w:iCs/>
           <w:color w:val="FF0000"/>
         </w:rPr>
-        <w:t>Cover</w:t>
+        <w:t>Images of SoapUI Unit Tests</w:t>
       </w:r>
       <w:r>
         <w:rPr>
@@ -3637,162 +5652,6 @@
           <w:iCs/>
           <w:color w:val="FF0000"/>
         </w:rPr>
-        <w:t>t</w:t>
-      </w:r>
-      <w:r>
-        <w:rPr>
-          <w:i/>
-          <w:iCs/>
-          <w:color w:val="FF0000"/>
-        </w:rPr>
-        <w:t xml:space="preserve"> the above NoSQL Document Diagram into a NoSQL Data Structure</w:t>
-      </w:r>
-      <w:r>
-        <w:rPr>
-          <w:i/>
-          <w:iCs/>
-          <w:color w:val="FF0000"/>
-        </w:rPr>
-        <w:t xml:space="preserve"> (JSON data)</w:t>
-      </w:r>
-      <w:bookmarkStart w:id="11" w:name="_GoBack"/>
-      <w:bookmarkEnd w:id="11"/>
-      <w:r>
-        <w:rPr>
-          <w:i/>
-          <w:iCs/>
-          <w:color w:val="FF0000"/>
-        </w:rPr>
-        <w:t>]</w:t>
-      </w:r>
-    </w:p>
-    <w:p>
-      <w:pPr>
-        <w:rPr>
-          <w:i/>
-          <w:iCs/>
-          <w:color w:val="FF0000"/>
-        </w:rPr>
-      </w:pPr>
-    </w:p>
-    <w:p>
-      <w:pPr>
-        <w:pStyle w:val="Heading1"/>
-      </w:pPr>
-      <w:bookmarkStart w:id="12" w:name="_Toc32226134"/>
-      <w:r>
-        <w:t xml:space="preserve">SECTION 3: </w:t>
-      </w:r>
-      <w:r>
-        <w:t>QA TESTING</w:t>
-      </w:r>
-      <w:bookmarkEnd w:id="12"/>
-    </w:p>
-    <w:p/>
-    <w:p>
-      <w:pPr>
-        <w:pStyle w:val="Heading2"/>
-      </w:pPr>
-      <w:bookmarkStart w:id="13" w:name="_Toc32226135"/>
-      <w:r>
-        <w:t>3.1.</w:t>
-      </w:r>
-      <w:r>
-        <w:tab/>
-        <w:t>QA Test Plan</w:t>
-      </w:r>
-      <w:bookmarkEnd w:id="13"/>
-      <w:r>
-        <w:t xml:space="preserve"> </w:t>
-      </w:r>
-    </w:p>
-    <w:p>
-      <w:pPr>
-        <w:rPr>
-          <w:i/>
-          <w:iCs/>
-          <w:color w:val="FF0000"/>
-        </w:rPr>
-      </w:pPr>
-      <w:r>
-        <w:rPr>
-          <w:i/>
-          <w:iCs/>
-          <w:color w:val="FF0000"/>
-        </w:rPr>
-        <w:t>[</w:t>
-      </w:r>
-      <w:r>
-        <w:rPr>
-          <w:i/>
-          <w:iCs/>
-          <w:color w:val="FF0000"/>
-        </w:rPr>
-        <w:t>Weekly Test Cases</w:t>
-      </w:r>
-      <w:r>
-        <w:rPr>
-          <w:i/>
-          <w:iCs/>
-          <w:color w:val="FF0000"/>
-        </w:rPr>
-        <w:t>]</w:t>
-      </w:r>
-    </w:p>
-    <w:p>
-      <w:pPr>
-        <w:rPr>
-          <w:rFonts w:cs="Times New Roman"/>
-        </w:rPr>
-      </w:pPr>
-    </w:p>
-    <w:p>
-      <w:pPr>
-        <w:pStyle w:val="Heading2"/>
-      </w:pPr>
-      <w:bookmarkStart w:id="14" w:name="_Toc32226136"/>
-      <w:r>
-        <w:t>3.2.</w:t>
-      </w:r>
-      <w:r>
-        <w:tab/>
-        <w:t>Unit Tests</w:t>
-      </w:r>
-      <w:bookmarkEnd w:id="14"/>
-      <w:r>
-        <w:t xml:space="preserve"> </w:t>
-      </w:r>
-    </w:p>
-    <w:p>
-      <w:pPr>
-        <w:rPr>
-          <w:i/>
-          <w:iCs/>
-          <w:color w:val="FF0000"/>
-        </w:rPr>
-      </w:pPr>
-      <w:r>
-        <w:rPr>
-          <w:i/>
-          <w:iCs/>
-          <w:color w:val="FF0000"/>
-        </w:rPr>
-        <w:t>[</w:t>
-      </w:r>
-      <w:r>
-        <w:rPr>
-          <w:i/>
-          <w:iCs/>
-          <w:color w:val="FF0000"/>
-        </w:rPr>
-        <w:t>Images of SoapUI Unit Tests</w:t>
-      </w:r>
-      <w:r>
-        <w:rPr>
-          <w:i/>
-          <w:iCs/>
-          <w:color w:val="FF0000"/>
-        </w:rPr>
         <w:t>]</w:t>
       </w:r>
     </w:p>
@@ -3890,35 +5749,155 @@
       <w:pPr>
         <w:pStyle w:val="Heading1"/>
       </w:pPr>
-      <w:bookmarkStart w:id="15" w:name="_Toc32226137"/>
-      <w:r>
-        <w:lastRenderedPageBreak/>
+      <w:bookmarkStart w:id="14" w:name="_Toc32226137"/>
+      <w:r>
         <w:t>SECTION 4: REFERENCES</w:t>
       </w:r>
-      <w:bookmarkEnd w:id="15"/>
+      <w:bookmarkEnd w:id="14"/>
     </w:p>
     <w:p/>
     <w:p>
       <w:pPr>
+        <w:pStyle w:val="NormalWeb"/>
+        <w:spacing w:before="0" w:beforeAutospacing="0" w:after="0" w:afterAutospacing="0" w:line="480" w:lineRule="auto"/>
+        <w:ind w:left="720" w:hanging="720"/>
+      </w:pPr>
+      <w:r>
+        <w:t xml:space="preserve">Santana, T. S. (n.d.). </w:t>
+      </w:r>
+      <w:r>
         <w:rPr>
           <w:i/>
           <w:iCs/>
-          <w:color w:val="FF0000"/>
-        </w:rPr>
-      </w:pPr>
+        </w:rPr>
+        <w:t xml:space="preserve">Man With Cigarette </w:t>
+      </w:r>
+      <w:proofErr w:type="gramStart"/>
       <w:r>
         <w:rPr>
           <w:i/>
           <w:iCs/>
-          <w:color w:val="FF0000"/>
-        </w:rPr>
-        <w:t>[APA Reference List]</w:t>
-      </w:r>
-    </w:p>
-    <w:p/>
+        </w:rPr>
+        <w:t>In</w:t>
+      </w:r>
+      <w:proofErr w:type="gramEnd"/>
+      <w:r>
+        <w:rPr>
+          <w:i/>
+          <w:iCs/>
+        </w:rPr>
+        <w:t xml:space="preserve"> Mouth</w:t>
+      </w:r>
+      <w:r>
+        <w:t xml:space="preserve">. </w:t>
+      </w:r>
+      <w:proofErr w:type="spellStart"/>
+      <w:r>
+        <w:t>Pexels</w:t>
+      </w:r>
+      <w:proofErr w:type="spellEnd"/>
+      <w:r>
+        <w:t>. https://www.pexels.com/photo/man-with-cigarette-in-mouth-1933873/</w:t>
+      </w:r>
+    </w:p>
+    <w:p>
+      <w:pPr>
+        <w:pStyle w:val="NormalWeb"/>
+        <w:spacing w:before="0" w:beforeAutospacing="0" w:after="0" w:afterAutospacing="0" w:line="480" w:lineRule="auto"/>
+        <w:ind w:left="720" w:hanging="720"/>
+      </w:pPr>
+      <w:proofErr w:type="spellStart"/>
+      <w:r>
+        <w:lastRenderedPageBreak/>
+        <w:t>Piacquadio</w:t>
+      </w:r>
+      <w:proofErr w:type="spellEnd"/>
+      <w:r>
+        <w:t xml:space="preserve">, A. P. (2019, May 8). </w:t>
+      </w:r>
+      <w:r>
+        <w:rPr>
+          <w:i/>
+          <w:iCs/>
+        </w:rPr>
+        <w:t>Happy ethnic woman sitting at table with laptop</w:t>
+      </w:r>
+      <w:r>
+        <w:t xml:space="preserve">. </w:t>
+      </w:r>
+      <w:proofErr w:type="spellStart"/>
+      <w:r>
+        <w:t>Pexels</w:t>
+      </w:r>
+      <w:proofErr w:type="spellEnd"/>
+      <w:r>
+        <w:t>. https://www.pexels.com/photo/happy-ethnic-woman-sitting-at-table-with-laptop-3769021/</w:t>
+      </w:r>
+    </w:p>
+    <w:p>
+      <w:pPr>
+        <w:pStyle w:val="NormalWeb"/>
+        <w:spacing w:before="0" w:beforeAutospacing="0" w:after="0" w:afterAutospacing="0" w:line="480" w:lineRule="auto"/>
+        <w:ind w:left="720" w:hanging="720"/>
+      </w:pPr>
+      <w:r>
+        <w:rPr>
+          <w:i/>
+          <w:iCs/>
+        </w:rPr>
+        <w:t>old woman reading</w:t>
+      </w:r>
+      <w:r>
+        <w:t xml:space="preserve">. (2022, September 13). </w:t>
+      </w:r>
+      <w:proofErr w:type="spellStart"/>
+      <w:r>
+        <w:t>Unsplash</w:t>
+      </w:r>
+      <w:proofErr w:type="spellEnd"/>
+      <w:r>
+        <w:t>. https://unsplash.com/photos/r_3hUrJlLqc</w:t>
+      </w:r>
+    </w:p>
+    <w:p>
+      <w:pPr>
+        <w:pStyle w:val="NormalWeb"/>
+        <w:spacing w:before="0" w:beforeAutospacing="0" w:after="0" w:afterAutospacing="0" w:line="480" w:lineRule="auto"/>
+        <w:ind w:left="720" w:hanging="720"/>
+      </w:pPr>
+      <w:r>
+        <w:t xml:space="preserve">Stanton, K. M. S. (2022, December 12). </w:t>
+      </w:r>
+      <w:r>
+        <w:rPr>
+          <w:i/>
+          <w:iCs/>
+        </w:rPr>
+        <w:t>Raven Spirit Animal</w:t>
+      </w:r>
+      <w:r>
+        <w:t xml:space="preserve">. </w:t>
+      </w:r>
+      <w:proofErr w:type="spellStart"/>
+      <w:r>
+        <w:t>Uniguide</w:t>
+      </w:r>
+      <w:proofErr w:type="spellEnd"/>
+      <w:r>
+        <w:t>. https://www.uniguide.com/raven-meaning-symbolism-spirit-animal-guide</w:t>
+      </w:r>
+    </w:p>
+    <w:p>
+      <w:pPr>
+        <w:rPr>
+          <w:b/>
+          <w:bCs/>
+        </w:rPr>
+      </w:pPr>
+    </w:p>
     <w:sectPr>
-      <w:headerReference w:type="default" r:id="rId10"/>
-      <w:footerReference w:type="default" r:id="rId11"/>
+      <w:headerReference w:type="default" r:id="rId18"/>
+      <w:footerReference w:type="default" r:id="rId19"/>
       <w:pgSz w:w="12240" w:h="15840"/>
       <w:pgMar w:top="1440" w:right="1440" w:bottom="1440" w:left="1440" w:header="720" w:footer="720" w:gutter="0"/>
       <w:cols w:space="720"/>
@@ -3929,7 +5908,7 @@
 </file>
 
 <file path=word/endnotes.xml><?xml version="1.0" encoding="utf-8"?>
-<w:endnotes xmlns:wpc="http://schemas.microsoft.com/office/word/2010/wordprocessingCanvas" xmlns:cx="http://schemas.microsoft.com/office/drawing/2014/chartex" xmlns:cx1="http://schemas.microsoft.com/office/drawing/2015/9/8/chartex" xmlns:cx2="http://schemas.microsoft.com/office/drawing/2015/10/21/chartex" xmlns:cx3="http://schemas.microsoft.com/office/drawing/2016/5/9/chartex" xmlns:cx4="http://schemas.microsoft.com/office/drawing/2016/5/10/chartex" xmlns:cx5="http://schemas.microsoft.com/office/drawing/2016/5/11/chartex" xmlns:cx6="http://schemas.microsoft.com/office/drawing/2016/5/12/chartex" xmlns:cx7="http://schemas.microsoft.com/office/drawing/2016/5/13/chartex" xmlns:cx8="http://schemas.microsoft.com/office/drawing/2016/5/14/chartex" xmlns:mc="http://schemas.openxmlformats.org/markup-compatibility/2006" xmlns:aink="http://schemas.microsoft.com/office/drawing/2016/ink" xmlns:am3d="http://schemas.microsoft.com/office/drawing/2017/model3d" xmlns:o="urn:schemas-microsoft-com:office:office" xmlns:r="http://schemas.openxmlformats.org/officeDocument/2006/relationships" xmlns:m="http://schemas.openxmlformats.org/officeDocument/2006/math" xmlns:v="urn:schemas-microsoft-com:vml" xmlns:wp14="http://schemas.microsoft.com/office/word/2010/wordprocessingDrawing" xmlns:wp="http://schemas.openxmlformats.org/drawingml/2006/wordprocessingDrawing" xmlns:w10="urn:schemas-microsoft-com:office:word" xmlns:w="http://schemas.openxmlformats.org/wordprocessingml/2006/main" xmlns:w14="http://schemas.microsoft.com/office/word/2010/wordml" xmlns:w15="http://schemas.microsoft.com/office/word/2012/wordml" xmlns:w16cid="http://schemas.microsoft.com/office/word/2016/wordml/cid" xmlns:w16se="http://schemas.microsoft.com/office/word/2015/wordml/symex" xmlns:wpg="http://schemas.microsoft.com/office/word/2010/wordprocessingGroup" xmlns:wpi="http://schemas.microsoft.com/office/word/2010/wordprocessingInk" xmlns:wne="http://schemas.microsoft.com/office/word/2006/wordml" xmlns:wps="http://schemas.microsoft.com/office/word/2010/wordprocessingShape" mc:Ignorable="w14 w15 w16se w16cid wp14">
+<w:endnotes xmlns:wpc="http://schemas.microsoft.com/office/word/2010/wordprocessingCanvas" xmlns:cx="http://schemas.microsoft.com/office/drawing/2014/chartex" xmlns:cx1="http://schemas.microsoft.com/office/drawing/2015/9/8/chartex" xmlns:cx2="http://schemas.microsoft.com/office/drawing/2015/10/21/chartex" xmlns:cx3="http://schemas.microsoft.com/office/drawing/2016/5/9/chartex" xmlns:cx4="http://schemas.microsoft.com/office/drawing/2016/5/10/chartex" xmlns:cx5="http://schemas.microsoft.com/office/drawing/2016/5/11/chartex" xmlns:cx6="http://schemas.microsoft.com/office/drawing/2016/5/12/chartex" xmlns:cx7="http://schemas.microsoft.com/office/drawing/2016/5/13/chartex" xmlns:cx8="http://schemas.microsoft.com/office/drawing/2016/5/14/chartex" xmlns:mc="http://schemas.openxmlformats.org/markup-compatibility/2006" xmlns:aink="http://schemas.microsoft.com/office/drawing/2016/ink" xmlns:am3d="http://schemas.microsoft.com/office/drawing/2017/model3d" xmlns:o="urn:schemas-microsoft-com:office:office" xmlns:oel="http://schemas.microsoft.com/office/2019/extlst" xmlns:r="http://schemas.openxmlformats.org/officeDocument/2006/relationships" xmlns:m="http://schemas.openxmlformats.org/officeDocument/2006/math" xmlns:v="urn:schemas-microsoft-com:vml" xmlns:wp14="http://schemas.microsoft.com/office/word/2010/wordprocessingDrawing" xmlns:wp="http://schemas.openxmlformats.org/drawingml/2006/wordprocessingDrawing" xmlns:w10="urn:schemas-microsoft-com:office:word" xmlns:w="http://schemas.openxmlformats.org/wordprocessingml/2006/main" xmlns:w14="http://schemas.microsoft.com/office/word/2010/wordml" xmlns:w15="http://schemas.microsoft.com/office/word/2012/wordml" xmlns:w16cex="http://schemas.microsoft.com/office/word/2018/wordml/cex" xmlns:w16cid="http://schemas.microsoft.com/office/word/2016/wordml/cid" xmlns:w16="http://schemas.microsoft.com/office/word/2018/wordml" xmlns:w16du="http://schemas.microsoft.com/office/word/2023/wordml/word16du" xmlns:w16sdtdh="http://schemas.microsoft.com/office/word/2020/wordml/sdtdatahash" xmlns:w16se="http://schemas.microsoft.com/office/word/2015/wordml/symex" xmlns:wpg="http://schemas.microsoft.com/office/word/2010/wordprocessingGroup" xmlns:wpi="http://schemas.microsoft.com/office/word/2010/wordprocessingInk" xmlns:wne="http://schemas.microsoft.com/office/word/2006/wordml" xmlns:wps="http://schemas.microsoft.com/office/word/2010/wordprocessingShape" mc:Ignorable="w14 w15 w16se w16cid w16 w16cex w16sdtdh wp14">
   <w:endnote w:type="separator" w:id="-1">
     <w:p>
       <w:pPr>
@@ -3954,7 +5933,7 @@
 </file>
 
 <file path=word/footer1.xml><?xml version="1.0" encoding="utf-8"?>
-<w:ftr xmlns:wpc="http://schemas.microsoft.com/office/word/2010/wordprocessingCanvas" xmlns:cx="http://schemas.microsoft.com/office/drawing/2014/chartex" xmlns:cx1="http://schemas.microsoft.com/office/drawing/2015/9/8/chartex" xmlns:cx2="http://schemas.microsoft.com/office/drawing/2015/10/21/chartex" xmlns:cx3="http://schemas.microsoft.com/office/drawing/2016/5/9/chartex" xmlns:cx4="http://schemas.microsoft.com/office/drawing/2016/5/10/chartex" xmlns:cx5="http://schemas.microsoft.com/office/drawing/2016/5/11/chartex" xmlns:cx6="http://schemas.microsoft.com/office/drawing/2016/5/12/chartex" xmlns:cx7="http://schemas.microsoft.com/office/drawing/2016/5/13/chartex" xmlns:cx8="http://schemas.microsoft.com/office/drawing/2016/5/14/chartex" xmlns:mc="http://schemas.openxmlformats.org/markup-compatibility/2006" xmlns:aink="http://schemas.microsoft.com/office/drawing/2016/ink" xmlns:am3d="http://schemas.microsoft.com/office/drawing/2017/model3d" xmlns:o="urn:schemas-microsoft-com:office:office" xmlns:r="http://schemas.openxmlformats.org/officeDocument/2006/relationships" xmlns:m="http://schemas.openxmlformats.org/officeDocument/2006/math" xmlns:v="urn:schemas-microsoft-com:vml" xmlns:wp14="http://schemas.microsoft.com/office/word/2010/wordprocessingDrawing" xmlns:wp="http://schemas.openxmlformats.org/drawingml/2006/wordprocessingDrawing" xmlns:w10="urn:schemas-microsoft-com:office:word" xmlns:w="http://schemas.openxmlformats.org/wordprocessingml/2006/main" xmlns:w14="http://schemas.microsoft.com/office/word/2010/wordml" xmlns:w15="http://schemas.microsoft.com/office/word/2012/wordml" xmlns:w16cid="http://schemas.microsoft.com/office/word/2016/wordml/cid" xmlns:w16se="http://schemas.microsoft.com/office/word/2015/wordml/symex" xmlns:wpg="http://schemas.microsoft.com/office/word/2010/wordprocessingGroup" xmlns:wpi="http://schemas.microsoft.com/office/word/2010/wordprocessingInk" xmlns:wne="http://schemas.microsoft.com/office/word/2006/wordml" xmlns:wps="http://schemas.microsoft.com/office/word/2010/wordprocessingShape" mc:Ignorable="w14 w15 w16se w16cid wp14">
+<w:ftr xmlns:wpc="http://schemas.microsoft.com/office/word/2010/wordprocessingCanvas" xmlns:cx="http://schemas.microsoft.com/office/drawing/2014/chartex" xmlns:cx1="http://schemas.microsoft.com/office/drawing/2015/9/8/chartex" xmlns:cx2="http://schemas.microsoft.com/office/drawing/2015/10/21/chartex" xmlns:cx3="http://schemas.microsoft.com/office/drawing/2016/5/9/chartex" xmlns:cx4="http://schemas.microsoft.com/office/drawing/2016/5/10/chartex" xmlns:cx5="http://schemas.microsoft.com/office/drawing/2016/5/11/chartex" xmlns:cx6="http://schemas.microsoft.com/office/drawing/2016/5/12/chartex" xmlns:cx7="http://schemas.microsoft.com/office/drawing/2016/5/13/chartex" xmlns:cx8="http://schemas.microsoft.com/office/drawing/2016/5/14/chartex" xmlns:mc="http://schemas.openxmlformats.org/markup-compatibility/2006" xmlns:aink="http://schemas.microsoft.com/office/drawing/2016/ink" xmlns:am3d="http://schemas.microsoft.com/office/drawing/2017/model3d" xmlns:o="urn:schemas-microsoft-com:office:office" xmlns:oel="http://schemas.microsoft.com/office/2019/extlst" xmlns:r="http://schemas.openxmlformats.org/officeDocument/2006/relationships" xmlns:m="http://schemas.openxmlformats.org/officeDocument/2006/math" xmlns:v="urn:schemas-microsoft-com:vml" xmlns:wp14="http://schemas.microsoft.com/office/word/2010/wordprocessingDrawing" xmlns:wp="http://schemas.openxmlformats.org/drawingml/2006/wordprocessingDrawing" xmlns:w10="urn:schemas-microsoft-com:office:word" xmlns:w="http://schemas.openxmlformats.org/wordprocessingml/2006/main" xmlns:w14="http://schemas.microsoft.com/office/word/2010/wordml" xmlns:w15="http://schemas.microsoft.com/office/word/2012/wordml" xmlns:w16cex="http://schemas.microsoft.com/office/word/2018/wordml/cex" xmlns:w16cid="http://schemas.microsoft.com/office/word/2016/wordml/cid" xmlns:w16="http://schemas.microsoft.com/office/word/2018/wordml" xmlns:w16du="http://schemas.microsoft.com/office/word/2023/wordml/word16du" xmlns:w16sdtdh="http://schemas.microsoft.com/office/word/2020/wordml/sdtdatahash" xmlns:w16se="http://schemas.microsoft.com/office/word/2015/wordml/symex" xmlns:wpg="http://schemas.microsoft.com/office/word/2010/wordprocessingGroup" xmlns:wpi="http://schemas.microsoft.com/office/word/2010/wordprocessingInk" xmlns:wne="http://schemas.microsoft.com/office/word/2006/wordml" xmlns:wps="http://schemas.microsoft.com/office/word/2010/wordprocessingShape" mc:Ignorable="w14 w15 w16se w16cid w16 w16cex w16sdtdh wp14">
   <w:p>
     <w:pPr>
       <w:pStyle w:val="Footer"/>
@@ -4047,7 +6026,7 @@
 </file>
 
 <file path=word/footnotes.xml><?xml version="1.0" encoding="utf-8"?>
-<w:footnotes xmlns:wpc="http://schemas.microsoft.com/office/word/2010/wordprocessingCanvas" xmlns:cx="http://schemas.microsoft.com/office/drawing/2014/chartex" xmlns:cx1="http://schemas.microsoft.com/office/drawing/2015/9/8/chartex" xmlns:cx2="http://schemas.microsoft.com/office/drawing/2015/10/21/chartex" xmlns:cx3="http://schemas.microsoft.com/office/drawing/2016/5/9/chartex" xmlns:cx4="http://schemas.microsoft.com/office/drawing/2016/5/10/chartex" xmlns:cx5="http://schemas.microsoft.com/office/drawing/2016/5/11/chartex" xmlns:cx6="http://schemas.microsoft.com/office/drawing/2016/5/12/chartex" xmlns:cx7="http://schemas.microsoft.com/office/drawing/2016/5/13/chartex" xmlns:cx8="http://schemas.microsoft.com/office/drawing/2016/5/14/chartex" xmlns:mc="http://schemas.openxmlformats.org/markup-compatibility/2006" xmlns:aink="http://schemas.microsoft.com/office/drawing/2016/ink" xmlns:am3d="http://schemas.microsoft.com/office/drawing/2017/model3d" xmlns:o="urn:schemas-microsoft-com:office:office" xmlns:r="http://schemas.openxmlformats.org/officeDocument/2006/relationships" xmlns:m="http://schemas.openxmlformats.org/officeDocument/2006/math" xmlns:v="urn:schemas-microsoft-com:vml" xmlns:wp14="http://schemas.microsoft.com/office/word/2010/wordprocessingDrawing" xmlns:wp="http://schemas.openxmlformats.org/drawingml/2006/wordprocessingDrawing" xmlns:w10="urn:schemas-microsoft-com:office:word" xmlns:w="http://schemas.openxmlformats.org/wordprocessingml/2006/main" xmlns:w14="http://schemas.microsoft.com/office/word/2010/wordml" xmlns:w15="http://schemas.microsoft.com/office/word/2012/wordml" xmlns:w16cid="http://schemas.microsoft.com/office/word/2016/wordml/cid" xmlns:w16se="http://schemas.microsoft.com/office/word/2015/wordml/symex" xmlns:wpg="http://schemas.microsoft.com/office/word/2010/wordprocessingGroup" xmlns:wpi="http://schemas.microsoft.com/office/word/2010/wordprocessingInk" xmlns:wne="http://schemas.microsoft.com/office/word/2006/wordml" xmlns:wps="http://schemas.microsoft.com/office/word/2010/wordprocessingShape" mc:Ignorable="w14 w15 w16se w16cid wp14">
+<w:footnotes xmlns:wpc="http://schemas.microsoft.com/office/word/2010/wordprocessingCanvas" xmlns:cx="http://schemas.microsoft.com/office/drawing/2014/chartex" xmlns:cx1="http://schemas.microsoft.com/office/drawing/2015/9/8/chartex" xmlns:cx2="http://schemas.microsoft.com/office/drawing/2015/10/21/chartex" xmlns:cx3="http://schemas.microsoft.com/office/drawing/2016/5/9/chartex" xmlns:cx4="http://schemas.microsoft.com/office/drawing/2016/5/10/chartex" xmlns:cx5="http://schemas.microsoft.com/office/drawing/2016/5/11/chartex" xmlns:cx6="http://schemas.microsoft.com/office/drawing/2016/5/12/chartex" xmlns:cx7="http://schemas.microsoft.com/office/drawing/2016/5/13/chartex" xmlns:cx8="http://schemas.microsoft.com/office/drawing/2016/5/14/chartex" xmlns:mc="http://schemas.openxmlformats.org/markup-compatibility/2006" xmlns:aink="http://schemas.microsoft.com/office/drawing/2016/ink" xmlns:am3d="http://schemas.microsoft.com/office/drawing/2017/model3d" xmlns:o="urn:schemas-microsoft-com:office:office" xmlns:oel="http://schemas.microsoft.com/office/2019/extlst" xmlns:r="http://schemas.openxmlformats.org/officeDocument/2006/relationships" xmlns:m="http://schemas.openxmlformats.org/officeDocument/2006/math" xmlns:v="urn:schemas-microsoft-com:vml" xmlns:wp14="http://schemas.microsoft.com/office/word/2010/wordprocessingDrawing" xmlns:wp="http://schemas.openxmlformats.org/drawingml/2006/wordprocessingDrawing" xmlns:w10="urn:schemas-microsoft-com:office:word" xmlns:w="http://schemas.openxmlformats.org/wordprocessingml/2006/main" xmlns:w14="http://schemas.microsoft.com/office/word/2010/wordml" xmlns:w15="http://schemas.microsoft.com/office/word/2012/wordml" xmlns:w16cex="http://schemas.microsoft.com/office/word/2018/wordml/cex" xmlns:w16cid="http://schemas.microsoft.com/office/word/2016/wordml/cid" xmlns:w16="http://schemas.microsoft.com/office/word/2018/wordml" xmlns:w16du="http://schemas.microsoft.com/office/word/2023/wordml/word16du" xmlns:w16sdtdh="http://schemas.microsoft.com/office/word/2020/wordml/sdtdatahash" xmlns:w16se="http://schemas.microsoft.com/office/word/2015/wordml/symex" xmlns:wpg="http://schemas.microsoft.com/office/word/2010/wordprocessingGroup" xmlns:wpi="http://schemas.microsoft.com/office/word/2010/wordprocessingInk" xmlns:wne="http://schemas.microsoft.com/office/word/2006/wordml" xmlns:wps="http://schemas.microsoft.com/office/word/2010/wordprocessingShape" mc:Ignorable="w14 w15 w16se w16cid w16 w16cex w16sdtdh wp14">
   <w:footnote w:type="separator" w:id="-1">
     <w:p>
       <w:pPr>
@@ -4072,7 +6051,7 @@
 </file>
 
 <file path=word/header1.xml><?xml version="1.0" encoding="utf-8"?>
-<w:hdr xmlns:wpc="http://schemas.microsoft.com/office/word/2010/wordprocessingCanvas" xmlns:cx="http://schemas.microsoft.com/office/drawing/2014/chartex" xmlns:cx1="http://schemas.microsoft.com/office/drawing/2015/9/8/chartex" xmlns:cx2="http://schemas.microsoft.com/office/drawing/2015/10/21/chartex" xmlns:cx3="http://schemas.microsoft.com/office/drawing/2016/5/9/chartex" xmlns:cx4="http://schemas.microsoft.com/office/drawing/2016/5/10/chartex" xmlns:cx5="http://schemas.microsoft.com/office/drawing/2016/5/11/chartex" xmlns:cx6="http://schemas.microsoft.com/office/drawing/2016/5/12/chartex" xmlns:cx7="http://schemas.microsoft.com/office/drawing/2016/5/13/chartex" xmlns:cx8="http://schemas.microsoft.com/office/drawing/2016/5/14/chartex" xmlns:mc="http://schemas.openxmlformats.org/markup-compatibility/2006" xmlns:aink="http://schemas.microsoft.com/office/drawing/2016/ink" xmlns:am3d="http://schemas.microsoft.com/office/drawing/2017/model3d" xmlns:o="urn:schemas-microsoft-com:office:office" xmlns:r="http://schemas.openxmlformats.org/officeDocument/2006/relationships" xmlns:m="http://schemas.openxmlformats.org/officeDocument/2006/math" xmlns:v="urn:schemas-microsoft-com:vml" xmlns:wp14="http://schemas.microsoft.com/office/word/2010/wordprocessingDrawing" xmlns:wp="http://schemas.openxmlformats.org/drawingml/2006/wordprocessingDrawing" xmlns:w10="urn:schemas-microsoft-com:office:word" xmlns:w="http://schemas.openxmlformats.org/wordprocessingml/2006/main" xmlns:w14="http://schemas.microsoft.com/office/word/2010/wordml" xmlns:w15="http://schemas.microsoft.com/office/word/2012/wordml" xmlns:w16cid="http://schemas.microsoft.com/office/word/2016/wordml/cid" xmlns:w16se="http://schemas.microsoft.com/office/word/2015/wordml/symex" xmlns:wpg="http://schemas.microsoft.com/office/word/2010/wordprocessingGroup" xmlns:wpi="http://schemas.microsoft.com/office/word/2010/wordprocessingInk" xmlns:wne="http://schemas.microsoft.com/office/word/2006/wordml" xmlns:wps="http://schemas.microsoft.com/office/word/2010/wordprocessingShape" mc:Ignorable="w14 w15 w16se w16cid wp14">
+<w:hdr xmlns:wpc="http://schemas.microsoft.com/office/word/2010/wordprocessingCanvas" xmlns:cx="http://schemas.microsoft.com/office/drawing/2014/chartex" xmlns:cx1="http://schemas.microsoft.com/office/drawing/2015/9/8/chartex" xmlns:cx2="http://schemas.microsoft.com/office/drawing/2015/10/21/chartex" xmlns:cx3="http://schemas.microsoft.com/office/drawing/2016/5/9/chartex" xmlns:cx4="http://schemas.microsoft.com/office/drawing/2016/5/10/chartex" xmlns:cx5="http://schemas.microsoft.com/office/drawing/2016/5/11/chartex" xmlns:cx6="http://schemas.microsoft.com/office/drawing/2016/5/12/chartex" xmlns:cx7="http://schemas.microsoft.com/office/drawing/2016/5/13/chartex" xmlns:cx8="http://schemas.microsoft.com/office/drawing/2016/5/14/chartex" xmlns:mc="http://schemas.openxmlformats.org/markup-compatibility/2006" xmlns:aink="http://schemas.microsoft.com/office/drawing/2016/ink" xmlns:am3d="http://schemas.microsoft.com/office/drawing/2017/model3d" xmlns:o="urn:schemas-microsoft-com:office:office" xmlns:oel="http://schemas.microsoft.com/office/2019/extlst" xmlns:r="http://schemas.openxmlformats.org/officeDocument/2006/relationships" xmlns:m="http://schemas.openxmlformats.org/officeDocument/2006/math" xmlns:v="urn:schemas-microsoft-com:vml" xmlns:wp14="http://schemas.microsoft.com/office/word/2010/wordprocessingDrawing" xmlns:wp="http://schemas.openxmlformats.org/drawingml/2006/wordprocessingDrawing" xmlns:w10="urn:schemas-microsoft-com:office:word" xmlns:w="http://schemas.openxmlformats.org/wordprocessingml/2006/main" xmlns:w14="http://schemas.microsoft.com/office/word/2010/wordml" xmlns:w15="http://schemas.microsoft.com/office/word/2012/wordml" xmlns:w16cex="http://schemas.microsoft.com/office/word/2018/wordml/cex" xmlns:w16cid="http://schemas.microsoft.com/office/word/2016/wordml/cid" xmlns:w16="http://schemas.microsoft.com/office/word/2018/wordml" xmlns:w16du="http://schemas.microsoft.com/office/word/2023/wordml/word16du" xmlns:w16sdtdh="http://schemas.microsoft.com/office/word/2020/wordml/sdtdatahash" xmlns:w16se="http://schemas.microsoft.com/office/word/2015/wordml/symex" xmlns:wpg="http://schemas.microsoft.com/office/word/2010/wordprocessingGroup" xmlns:wpi="http://schemas.microsoft.com/office/word/2010/wordprocessingInk" xmlns:wne="http://schemas.microsoft.com/office/word/2006/wordml" xmlns:wps="http://schemas.microsoft.com/office/word/2010/wordprocessingShape" mc:Ignorable="w14 w15 w16se w16cid w16 w16cex w16sdtdh wp14">
   <w:p>
     <w:pPr>
       <w:pStyle w:val="Header"/>
@@ -4085,7 +6064,7 @@
 </file>
 
 <file path=word/numbering.xml><?xml version="1.0" encoding="utf-8"?>
-<w:numbering xmlns:wpc="http://schemas.microsoft.com/office/word/2010/wordprocessingCanvas" xmlns:cx="http://schemas.microsoft.com/office/drawing/2014/chartex" xmlns:cx1="http://schemas.microsoft.com/office/drawing/2015/9/8/chartex" xmlns:cx2="http://schemas.microsoft.com/office/drawing/2015/10/21/chartex" xmlns:cx3="http://schemas.microsoft.com/office/drawing/2016/5/9/chartex" xmlns:cx4="http://schemas.microsoft.com/office/drawing/2016/5/10/chartex" xmlns:cx5="http://schemas.microsoft.com/office/drawing/2016/5/11/chartex" xmlns:cx6="http://schemas.microsoft.com/office/drawing/2016/5/12/chartex" xmlns:cx7="http://schemas.microsoft.com/office/drawing/2016/5/13/chartex" xmlns:cx8="http://schemas.microsoft.com/office/drawing/2016/5/14/chartex" xmlns:mc="http://schemas.openxmlformats.org/markup-compatibility/2006" xmlns:aink="http://schemas.microsoft.com/office/drawing/2016/ink" xmlns:am3d="http://schemas.microsoft.com/office/drawing/2017/model3d" xmlns:o="urn:schemas-microsoft-com:office:office" xmlns:r="http://schemas.openxmlformats.org/officeDocument/2006/relationships" xmlns:m="http://schemas.openxmlformats.org/officeDocument/2006/math" xmlns:v="urn:schemas-microsoft-com:vml" xmlns:wp14="http://schemas.microsoft.com/office/word/2010/wordprocessingDrawing" xmlns:wp="http://schemas.openxmlformats.org/drawingml/2006/wordprocessingDrawing" xmlns:w10="urn:schemas-microsoft-com:office:word" xmlns:w="http://schemas.openxmlformats.org/wordprocessingml/2006/main" xmlns:w14="http://schemas.microsoft.com/office/word/2010/wordml" xmlns:w15="http://schemas.microsoft.com/office/word/2012/wordml" xmlns:w16cid="http://schemas.microsoft.com/office/word/2016/wordml/cid" xmlns:w16se="http://schemas.microsoft.com/office/word/2015/wordml/symex" xmlns:wpg="http://schemas.microsoft.com/office/word/2010/wordprocessingGroup" xmlns:wpi="http://schemas.microsoft.com/office/word/2010/wordprocessingInk" xmlns:wne="http://schemas.microsoft.com/office/word/2006/wordml" xmlns:wps="http://schemas.microsoft.com/office/word/2010/wordprocessingShape" mc:Ignorable="w14 w15 w16se w16cid wp14">
+<w:numbering xmlns:wpc="http://schemas.microsoft.com/office/word/2010/wordprocessingCanvas" xmlns:cx="http://schemas.microsoft.com/office/drawing/2014/chartex" xmlns:cx1="http://schemas.microsoft.com/office/drawing/2015/9/8/chartex" xmlns:cx2="http://schemas.microsoft.com/office/drawing/2015/10/21/chartex" xmlns:cx3="http://schemas.microsoft.com/office/drawing/2016/5/9/chartex" xmlns:cx4="http://schemas.microsoft.com/office/drawing/2016/5/10/chartex" xmlns:cx5="http://schemas.microsoft.com/office/drawing/2016/5/11/chartex" xmlns:cx6="http://schemas.microsoft.com/office/drawing/2016/5/12/chartex" xmlns:cx7="http://schemas.microsoft.com/office/drawing/2016/5/13/chartex" xmlns:cx8="http://schemas.microsoft.com/office/drawing/2016/5/14/chartex" xmlns:mc="http://schemas.openxmlformats.org/markup-compatibility/2006" xmlns:aink="http://schemas.microsoft.com/office/drawing/2016/ink" xmlns:am3d="http://schemas.microsoft.com/office/drawing/2017/model3d" xmlns:o="urn:schemas-microsoft-com:office:office" xmlns:oel="http://schemas.microsoft.com/office/2019/extlst" xmlns:r="http://schemas.openxmlformats.org/officeDocument/2006/relationships" xmlns:m="http://schemas.openxmlformats.org/officeDocument/2006/math" xmlns:v="urn:schemas-microsoft-com:vml" xmlns:wp14="http://schemas.microsoft.com/office/word/2010/wordprocessingDrawing" xmlns:wp="http://schemas.openxmlformats.org/drawingml/2006/wordprocessingDrawing" xmlns:w10="urn:schemas-microsoft-com:office:word" xmlns:w="http://schemas.openxmlformats.org/wordprocessingml/2006/main" xmlns:w14="http://schemas.microsoft.com/office/word/2010/wordml" xmlns:w15="http://schemas.microsoft.com/office/word/2012/wordml" xmlns:w16cex="http://schemas.microsoft.com/office/word/2018/wordml/cex" xmlns:w16cid="http://schemas.microsoft.com/office/word/2016/wordml/cid" xmlns:w16="http://schemas.microsoft.com/office/word/2018/wordml" xmlns:w16du="http://schemas.microsoft.com/office/word/2023/wordml/word16du" xmlns:w16sdtdh="http://schemas.microsoft.com/office/word/2020/wordml/sdtdatahash" xmlns:w16se="http://schemas.microsoft.com/office/word/2015/wordml/symex" xmlns:wpg="http://schemas.microsoft.com/office/word/2010/wordprocessingGroup" xmlns:wpi="http://schemas.microsoft.com/office/word/2010/wordprocessingInk" xmlns:wne="http://schemas.microsoft.com/office/word/2006/wordml" xmlns:wps="http://schemas.microsoft.com/office/word/2010/wordprocessingShape" mc:Ignorable="w14 w15 w16se w16cid w16 w16cex w16sdtdh wp14">
   <w:abstractNum w:abstractNumId="0" w15:restartNumberingAfterBreak="0">
     <w:nsid w:val="12E75764"/>
     <w:multiLevelType w:val="hybridMultilevel"/>
@@ -4877,32 +6856,32 @@
       </w:rPr>
     </w:lvl>
   </w:abstractNum>
-  <w:num w:numId="1">
+  <w:num w:numId="1" w16cid:durableId="445396489">
     <w:abstractNumId w:val="0"/>
   </w:num>
-  <w:num w:numId="2">
+  <w:num w:numId="2" w16cid:durableId="947156284">
     <w:abstractNumId w:val="5"/>
   </w:num>
-  <w:num w:numId="3">
+  <w:num w:numId="3" w16cid:durableId="424345640">
     <w:abstractNumId w:val="3"/>
   </w:num>
-  <w:num w:numId="4">
+  <w:num w:numId="4" w16cid:durableId="427044228">
     <w:abstractNumId w:val="2"/>
   </w:num>
-  <w:num w:numId="5">
+  <w:num w:numId="5" w16cid:durableId="663246633">
     <w:abstractNumId w:val="1"/>
   </w:num>
-  <w:num w:numId="6">
+  <w:num w:numId="6" w16cid:durableId="1565488862">
     <w:abstractNumId w:val="6"/>
   </w:num>
-  <w:num w:numId="7">
+  <w:num w:numId="7" w16cid:durableId="797842741">
     <w:abstractNumId w:val="4"/>
   </w:num>
 </w:numbering>
 </file>
 
 <file path=word/styles.xml><?xml version="1.0" encoding="utf-8"?>
-<w:styles xmlns:mc="http://schemas.openxmlformats.org/markup-compatibility/2006" xmlns:r="http://schemas.openxmlformats.org/officeDocument/2006/relationships" xmlns:w="http://schemas.openxmlformats.org/wordprocessingml/2006/main" xmlns:w14="http://schemas.microsoft.com/office/word/2010/wordml" xmlns:w15="http://schemas.microsoft.com/office/word/2012/wordml" xmlns:w16cid="http://schemas.microsoft.com/office/word/2016/wordml/cid" xmlns:w16se="http://schemas.microsoft.com/office/word/2015/wordml/symex" mc:Ignorable="w14 w15 w16se w16cid">
+<w:styles xmlns:mc="http://schemas.openxmlformats.org/markup-compatibility/2006" xmlns:r="http://schemas.openxmlformats.org/officeDocument/2006/relationships" xmlns:w="http://schemas.openxmlformats.org/wordprocessingml/2006/main" xmlns:w14="http://schemas.microsoft.com/office/word/2010/wordml" xmlns:w15="http://schemas.microsoft.com/office/word/2012/wordml" xmlns:w16cex="http://schemas.microsoft.com/office/word/2018/wordml/cex" xmlns:w16cid="http://schemas.microsoft.com/office/word/2016/wordml/cid" xmlns:w16="http://schemas.microsoft.com/office/word/2018/wordml" xmlns:w16sdtdh="http://schemas.microsoft.com/office/word/2020/wordml/sdtdatahash" xmlns:w16se="http://schemas.microsoft.com/office/word/2015/wordml/symex" mc:Ignorable="w14 w15 w16se w16cid w16 w16cex w16sdtdh">
   <w:docDefaults>
     <w:rPrDefault>
       <w:rPr>
@@ -5354,7 +7333,6 @@
   <w:style w:type="character" w:default="1" w:styleId="DefaultParagraphFont">
     <w:name w:val="Default Paragraph Font"/>
     <w:uiPriority w:val="1"/>
-    <w:semiHidden/>
     <w:unhideWhenUsed/>
   </w:style>
   <w:style w:type="table" w:default="1" w:styleId="TableNormal">
@@ -5657,6 +7635,39 @@
       <w:ind w:left="720"/>
       <w:contextualSpacing/>
     </w:pPr>
+  </w:style>
+  <w:style w:type="paragraph" w:styleId="NormalWeb">
+    <w:name w:val="Normal (Web)"/>
+    <w:basedOn w:val="Normal"/>
+    <w:uiPriority w:val="99"/>
+    <w:unhideWhenUsed/>
+    <w:rsid w:val="004D6A31"/>
+    <w:pPr>
+      <w:spacing w:before="100" w:beforeAutospacing="1" w:after="100" w:afterAutospacing="1" w:line="240" w:lineRule="auto"/>
+    </w:pPr>
+    <w:rPr>
+      <w:rFonts w:eastAsia="Times New Roman" w:cs="Times New Roman"/>
+      <w:szCs w:val="24"/>
+    </w:rPr>
+  </w:style>
+  <w:style w:type="table" w:styleId="TableGrid">
+    <w:name w:val="Table Grid"/>
+    <w:basedOn w:val="TableNormal"/>
+    <w:uiPriority w:val="39"/>
+    <w:rsid w:val="009D359D"/>
+    <w:pPr>
+      <w:spacing w:after="0" w:line="240" w:lineRule="auto"/>
+    </w:pPr>
+    <w:tblPr>
+      <w:tblBorders>
+        <w:top w:val="single" w:sz="4" w:space="0" w:color="auto"/>
+        <w:left w:val="single" w:sz="4" w:space="0" w:color="auto"/>
+        <w:bottom w:val="single" w:sz="4" w:space="0" w:color="auto"/>
+        <w:right w:val="single" w:sz="4" w:space="0" w:color="auto"/>
+        <w:insideH w:val="single" w:sz="4" w:space="0" w:color="auto"/>
+        <w:insideV w:val="single" w:sz="4" w:space="0" w:color="auto"/>
+      </w:tblBorders>
+    </w:tblPr>
   </w:style>
 </w:styles>
 </file>

</xml_diff>